<commit_message>
docs: updated decision log
</commit_message>
<xml_diff>
--- a/Documents/DecisionLog_v2.docx
+++ b/Documents/DecisionLog_v2.docx
@@ -83,6 +83,11 @@
           </w:tcPr>
           <w:p>
             <w:pPr>
+              <w:pStyle w:val="Normal"/>
+              <w:suppressLineNumbers w:val="0"/>
+              <w:bidi w:val="0"/>
+              <w:spacing w:before="0" w:beforeAutospacing="off" w:after="0" w:afterAutospacing="off" w:line="240" w:lineRule="auto"/>
+              <w:ind w:left="0" w:right="0"/>
               <w:jc w:val="left"/>
             </w:pPr>
             <w:r>
@@ -95,7 +100,7 @@
                 <w:szCs w:val="24"/>
                 <w:lang w:val="en-GB"/>
               </w:rPr>
-              <w:t>Decision</w:t>
+              <w:t>Title</w:t>
             </w:r>
           </w:p>
         </w:tc>
@@ -518,6 +523,11 @@
           </w:tcPr>
           <w:p>
             <w:pPr>
+              <w:pStyle w:val="Normal"/>
+              <w:suppressLineNumbers w:val="0"/>
+              <w:bidi w:val="0"/>
+              <w:spacing w:before="0" w:beforeAutospacing="off" w:after="0" w:afterAutospacing="off" w:line="240" w:lineRule="auto"/>
+              <w:ind w:left="0" w:right="0"/>
               <w:jc w:val="left"/>
             </w:pPr>
             <w:r>
@@ -530,7 +540,7 @@
                 <w:szCs w:val="24"/>
                 <w:lang w:val="en-GB"/>
               </w:rPr>
-              <w:t>Decision</w:t>
+              <w:t>Title</w:t>
             </w:r>
           </w:p>
         </w:tc>
@@ -1562,6 +1572,11 @@
           </w:tcPr>
           <w:p>
             <w:pPr>
+              <w:pStyle w:val="Normal"/>
+              <w:suppressLineNumbers w:val="0"/>
+              <w:bidi w:val="0"/>
+              <w:spacing w:before="0" w:beforeAutospacing="off" w:after="0" w:afterAutospacing="off" w:line="240" w:lineRule="auto"/>
+              <w:ind w:left="0" w:right="0"/>
               <w:jc w:val="left"/>
             </w:pPr>
             <w:r>
@@ -1574,7 +1589,7 @@
                 <w:szCs w:val="24"/>
                 <w:lang w:val="en-GB"/>
               </w:rPr>
-              <w:t>Decision</w:t>
+              <w:t>Title</w:t>
             </w:r>
           </w:p>
         </w:tc>
@@ -2408,6 +2423,11 @@
           </w:tcPr>
           <w:p>
             <w:pPr>
+              <w:pStyle w:val="Normal"/>
+              <w:suppressLineNumbers w:val="0"/>
+              <w:bidi w:val="0"/>
+              <w:spacing w:before="0" w:beforeAutospacing="off" w:after="0" w:afterAutospacing="off" w:line="240" w:lineRule="auto"/>
+              <w:ind w:left="0" w:right="0"/>
               <w:jc w:val="left"/>
             </w:pPr>
             <w:r>
@@ -2420,7 +2440,7 @@
                 <w:szCs w:val="24"/>
                 <w:lang w:val="en-GB"/>
               </w:rPr>
-              <w:t>Decision</w:t>
+              <w:t>Title</w:t>
             </w:r>
           </w:p>
         </w:tc>
@@ -3449,6 +3469,7 @@
         </w:tc>
       </w:tr>
     </w:tbl>
+    <w:p/>
     <w:p/>
     <w:p/>
     <w:p/>
@@ -3474,657 +3495,662 @@
           </w:tcPr>
           <w:p>
             <w:pPr>
-              <w:jc w:val="left"/>
-            </w:pPr>
-            <w:r>
-              <w:rPr>
-                <w:rFonts w:ascii="Aptos" w:hAnsi="Aptos" w:eastAsia="Aptos" w:cs="Aptos"/>
-                <w:i w:val="1"/>
-                <w:iCs w:val="1"/>
-                <w:noProof w:val="0"/>
-                <w:sz w:val="24"/>
-                <w:szCs w:val="24"/>
-                <w:lang w:val="en-GB"/>
-              </w:rPr>
-              <w:t>Decision</w:t>
-            </w:r>
-          </w:p>
-        </w:tc>
-        <w:tc>
-          <w:tcPr>
-            <w:tcW w:w="6450" w:type="dxa"/>
-            <w:tcMar/>
-          </w:tcPr>
-          <w:p>
-            <w:pPr>
-              <w:pStyle w:val="Normal"/>
-              <w:rPr>
-                <w:i w:val="1"/>
-                <w:iCs w:val="1"/>
-              </w:rPr>
-            </w:pPr>
-            <w:r>
-              <w:rPr>
-                <w:i w:val="1"/>
-                <w:iCs w:val="1"/>
-              </w:rPr>
-              <w:t xml:space="preserve">Decision on </w:t>
-            </w:r>
-            <w:r>
-              <w:rPr>
-                <w:i w:val="1"/>
-                <w:iCs w:val="1"/>
-              </w:rPr>
-              <w:t>modelling</w:t>
-            </w:r>
-            <w:r>
-              <w:rPr>
-                <w:i w:val="1"/>
-                <w:iCs w:val="1"/>
-              </w:rPr>
-              <w:t xml:space="preserve"> Dataset Series</w:t>
-            </w:r>
-          </w:p>
-        </w:tc>
-      </w:tr>
-      <w:tr>
-        <w:trPr>
-          <w:trHeight w:val="300"/>
-        </w:trPr>
-        <w:tc>
-          <w:tcPr>
-            <w:tcW w:w="2565" w:type="dxa"/>
-            <w:tcMar/>
-          </w:tcPr>
-          <w:p>
-            <w:pPr>
-              <w:jc w:val="left"/>
-            </w:pPr>
-            <w:r>
-              <w:rPr>
-                <w:rFonts w:ascii="Aptos" w:hAnsi="Aptos" w:eastAsia="Aptos" w:cs="Aptos"/>
-                <w:i w:val="1"/>
-                <w:iCs w:val="1"/>
-                <w:noProof w:val="0"/>
-                <w:sz w:val="24"/>
-                <w:szCs w:val="24"/>
-                <w:lang w:val="en-GB"/>
-              </w:rPr>
-              <w:t>Date of decision</w:t>
-            </w:r>
-          </w:p>
-        </w:tc>
-        <w:tc>
-          <w:tcPr>
-            <w:tcW w:w="6450" w:type="dxa"/>
-            <w:tcMar/>
-          </w:tcPr>
-          <w:p>
-            <w:pPr>
-              <w:pStyle w:val="Normal"/>
-              <w:rPr>
-                <w:i w:val="1"/>
-                <w:iCs w:val="1"/>
-              </w:rPr>
-            </w:pPr>
-            <w:r>
-              <w:rPr>
-                <w:i w:val="1"/>
-                <w:iCs w:val="1"/>
-              </w:rPr>
-              <w:t>04-02-2025</w:t>
-            </w:r>
-            <w:r>
-              <w:rPr>
-                <w:i w:val="1"/>
-                <w:iCs w:val="1"/>
-              </w:rPr>
-              <w:t xml:space="preserve">  </w:t>
-            </w:r>
-          </w:p>
-        </w:tc>
-      </w:tr>
-      <w:tr>
-        <w:trPr>
-          <w:trHeight w:val="300"/>
-        </w:trPr>
-        <w:tc>
-          <w:tcPr>
-            <w:tcW w:w="2565" w:type="dxa"/>
-            <w:tcMar/>
-          </w:tcPr>
-          <w:p>
-            <w:pPr>
-              <w:jc w:val="left"/>
-            </w:pPr>
-            <w:r>
-              <w:rPr>
-                <w:rFonts w:ascii="Aptos" w:hAnsi="Aptos" w:eastAsia="Aptos" w:cs="Aptos"/>
-                <w:i w:val="1"/>
-                <w:iCs w:val="1"/>
-                <w:noProof w:val="0"/>
-                <w:sz w:val="24"/>
-                <w:szCs w:val="24"/>
-                <w:lang w:val="en-GB"/>
-              </w:rPr>
-              <w:t>Context</w:t>
-            </w:r>
-          </w:p>
-        </w:tc>
-        <w:tc>
-          <w:tcPr>
-            <w:tcW w:w="6450" w:type="dxa"/>
-            <w:tcMar/>
-          </w:tcPr>
-          <w:p>
-            <w:pPr>
-              <w:pStyle w:val="Normal"/>
-              <w:rPr>
-                <w:i w:val="1"/>
-                <w:iCs w:val="1"/>
-              </w:rPr>
-            </w:pPr>
-            <w:r>
-              <w:rPr>
-                <w:i w:val="1"/>
-                <w:iCs w:val="1"/>
-              </w:rPr>
-              <w:t xml:space="preserve">In Version 1 of the metadata model, Dataset Series was modelled according to DCAT, where </w:t>
-            </w:r>
-            <w:r>
-              <w:rPr>
-                <w:i w:val="1"/>
-                <w:iCs w:val="1"/>
-              </w:rPr>
-              <w:t>it’s</w:t>
-            </w:r>
-            <w:r>
-              <w:rPr>
-                <w:i w:val="1"/>
-                <w:iCs w:val="1"/>
-              </w:rPr>
-              <w:t xml:space="preserve"> </w:t>
-            </w:r>
-            <w:r>
-              <w:rPr>
-                <w:i w:val="1"/>
-                <w:iCs w:val="1"/>
-              </w:rPr>
-              <w:t>stated</w:t>
-            </w:r>
-            <w:r>
-              <w:rPr>
-                <w:i w:val="1"/>
-                <w:iCs w:val="1"/>
-              </w:rPr>
-              <w:t xml:space="preserve"> that Dataset Series is a subclass of Dataset. This means Dataset Series inherits all the properties from Dataset. We decided that this i</w:t>
-            </w:r>
-            <w:r>
-              <w:rPr>
-                <w:i w:val="1"/>
-                <w:iCs w:val="1"/>
-              </w:rPr>
-              <w:t xml:space="preserve">s not </w:t>
-            </w:r>
-            <w:r>
-              <w:rPr>
-                <w:i w:val="1"/>
-                <w:iCs w:val="1"/>
-              </w:rPr>
-              <w:t>a good way</w:t>
-            </w:r>
-            <w:r>
-              <w:rPr>
-                <w:i w:val="1"/>
-                <w:iCs w:val="1"/>
-              </w:rPr>
-              <w:t xml:space="preserve"> to do it for the version 2, since </w:t>
-            </w:r>
-            <w:r>
-              <w:rPr>
-                <w:i w:val="1"/>
-                <w:iCs w:val="1"/>
-              </w:rPr>
-              <w:t xml:space="preserve">some new </w:t>
-            </w:r>
-            <w:r>
-              <w:rPr>
-                <w:i w:val="1"/>
-                <w:iCs w:val="1"/>
-              </w:rPr>
-              <w:t>Dataset properties</w:t>
-            </w:r>
-            <w:r>
-              <w:rPr>
-                <w:i w:val="1"/>
-                <w:iCs w:val="1"/>
-              </w:rPr>
-              <w:t xml:space="preserve"> </w:t>
-            </w:r>
-            <w:r>
-              <w:rPr>
-                <w:i w:val="1"/>
-                <w:iCs w:val="1"/>
-              </w:rPr>
-              <w:t>don’t</w:t>
-            </w:r>
-            <w:r>
-              <w:rPr>
-                <w:i w:val="1"/>
-                <w:iCs w:val="1"/>
-              </w:rPr>
-              <w:t xml:space="preserve"> make sense to include in Dataset Series. This is why we decided to model it according to DCAT-AP, where Dataset Series is a subcl</w:t>
-            </w:r>
-            <w:r>
-              <w:rPr>
-                <w:i w:val="1"/>
-                <w:iCs w:val="1"/>
-              </w:rPr>
-              <w:t>ass of DCAT:Resource.</w:t>
-            </w:r>
-          </w:p>
-        </w:tc>
-      </w:tr>
-      <w:tr>
-        <w:trPr>
-          <w:trHeight w:val="300"/>
-        </w:trPr>
-        <w:tc>
-          <w:tcPr>
-            <w:tcW w:w="2565" w:type="dxa"/>
-            <w:tcMar/>
-          </w:tcPr>
-          <w:p>
-            <w:pPr>
-              <w:jc w:val="left"/>
-            </w:pPr>
-            <w:r>
-              <w:rPr>
-                <w:rFonts w:ascii="Aptos" w:hAnsi="Aptos" w:eastAsia="Aptos" w:cs="Aptos"/>
-                <w:i w:val="1"/>
-                <w:iCs w:val="1"/>
-                <w:noProof w:val="0"/>
-                <w:sz w:val="24"/>
-                <w:szCs w:val="24"/>
-                <w:lang w:val="en-GB"/>
-              </w:rPr>
-              <w:t>Options Considered</w:t>
-            </w:r>
-          </w:p>
-        </w:tc>
-        <w:tc>
-          <w:tcPr>
-            <w:tcW w:w="6450" w:type="dxa"/>
-            <w:tcMar/>
-          </w:tcPr>
-          <w:p>
-            <w:pPr>
-              <w:pStyle w:val="ListParagraph"/>
-              <w:numPr>
-                <w:ilvl w:val="0"/>
-                <w:numId w:val="2"/>
-              </w:numPr>
-              <w:rPr>
-                <w:i w:val="1"/>
-                <w:iCs w:val="1"/>
-              </w:rPr>
-            </w:pPr>
-            <w:r>
-              <w:rPr>
-                <w:i w:val="1"/>
-                <w:iCs w:val="1"/>
-              </w:rPr>
-              <w:t>[</w:t>
-            </w:r>
-            <w:r>
-              <w:rPr>
-                <w:i w:val="1"/>
-                <w:iCs w:val="1"/>
-              </w:rPr>
-              <w:t>Model Dataset Series according to DCAT</w:t>
-            </w:r>
-            <w:r>
-              <w:rPr>
-                <w:i w:val="1"/>
-                <w:iCs w:val="1"/>
-              </w:rPr>
-              <w:t>] - Pros: [</w:t>
-            </w:r>
-            <w:r>
-              <w:rPr>
-                <w:i w:val="1"/>
-                <w:iCs w:val="1"/>
-              </w:rPr>
-              <w:t>Compatible to DCAT, less time consuming for implementation, since the properties are the same as in Dataset</w:t>
-            </w:r>
-            <w:r>
-              <w:rPr>
-                <w:i w:val="1"/>
-                <w:iCs w:val="1"/>
-              </w:rPr>
-              <w:t>] - Cons: [</w:t>
-            </w:r>
-            <w:r>
-              <w:rPr>
-                <w:i w:val="1"/>
-                <w:iCs w:val="1"/>
-              </w:rPr>
-              <w:t xml:space="preserve">Does not make sense with the new properties from </w:t>
-            </w:r>
-            <w:r>
-              <w:rPr>
-                <w:i w:val="1"/>
-                <w:iCs w:val="1"/>
-              </w:rPr>
-              <w:t>HealthDCAT</w:t>
-            </w:r>
-            <w:r>
-              <w:rPr>
-                <w:i w:val="1"/>
-                <w:iCs w:val="1"/>
-              </w:rPr>
-              <w:t>-AP, it’s also not compliant to DCAT-AP and all its extensions</w:t>
-            </w:r>
-            <w:r>
-              <w:rPr>
-                <w:i w:val="1"/>
-                <w:iCs w:val="1"/>
-              </w:rPr>
-              <w:t>.</w:t>
-            </w:r>
-            <w:r>
-              <w:rPr>
-                <w:i w:val="1"/>
-                <w:iCs w:val="1"/>
-              </w:rPr>
-              <w:t>]</w:t>
-            </w:r>
-          </w:p>
-          <w:p>
-            <w:pPr>
-              <w:pStyle w:val="ListParagraph"/>
-              <w:numPr>
-                <w:ilvl w:val="0"/>
-                <w:numId w:val="2"/>
-              </w:numPr>
-              <w:rPr>
-                <w:i w:val="1"/>
-                <w:iCs w:val="1"/>
-              </w:rPr>
-            </w:pPr>
-            <w:r>
-              <w:rPr>
-                <w:i w:val="1"/>
-                <w:iCs w:val="1"/>
-              </w:rPr>
-              <w:t>[</w:t>
-            </w:r>
-            <w:r>
-              <w:rPr>
-                <w:i w:val="1"/>
-                <w:iCs w:val="1"/>
-              </w:rPr>
-              <w:t>Model Dataset Series according to DCAT-AP</w:t>
-            </w:r>
-            <w:r>
-              <w:rPr>
-                <w:i w:val="1"/>
-                <w:iCs w:val="1"/>
-              </w:rPr>
-              <w:t>] - Pros: [</w:t>
-            </w:r>
-            <w:r>
-              <w:rPr>
-                <w:i w:val="1"/>
-                <w:iCs w:val="1"/>
-              </w:rPr>
-              <w:t xml:space="preserve">Dataset Series </w:t>
-            </w:r>
-            <w:r>
-              <w:rPr>
-                <w:i w:val="1"/>
-                <w:iCs w:val="1"/>
-              </w:rPr>
-              <w:t>wouldn’t</w:t>
-            </w:r>
-            <w:r>
-              <w:rPr>
-                <w:i w:val="1"/>
-                <w:iCs w:val="1"/>
-              </w:rPr>
-              <w:t xml:space="preserve"> inherit Dataset’s properties, which makes more sense and is easier to fill in by data providers. It also makes it compatible to DCAT-AP and its extensions</w:t>
-            </w:r>
-            <w:r>
-              <w:rPr>
-                <w:i w:val="1"/>
-                <w:iCs w:val="1"/>
-              </w:rPr>
-              <w:t>] - Cons: [</w:t>
-            </w:r>
-            <w:r>
-              <w:rPr>
-                <w:i w:val="1"/>
-                <w:iCs w:val="1"/>
-              </w:rPr>
-              <w:t>Not compliant to original DCAT</w:t>
-            </w:r>
-            <w:r>
-              <w:rPr>
-                <w:i w:val="1"/>
-                <w:iCs w:val="1"/>
-              </w:rPr>
-              <w:t>]</w:t>
-            </w:r>
-          </w:p>
-          <w:p>
-            <w:pPr>
-              <w:pStyle w:val="ListParagraph"/>
-              <w:ind w:left="720"/>
-              <w:rPr>
-                <w:i w:val="1"/>
-                <w:iCs w:val="1"/>
-                <w:sz w:val="24"/>
-                <w:szCs w:val="24"/>
-              </w:rPr>
-            </w:pPr>
-          </w:p>
-        </w:tc>
-      </w:tr>
-      <w:tr>
-        <w:trPr>
-          <w:trHeight w:val="300"/>
-        </w:trPr>
-        <w:tc>
-          <w:tcPr>
-            <w:tcW w:w="2565" w:type="dxa"/>
-            <w:tcMar/>
-          </w:tcPr>
-          <w:p>
-            <w:pPr>
-              <w:jc w:val="left"/>
-            </w:pPr>
-            <w:r>
-              <w:rPr>
-                <w:rFonts w:ascii="Aptos" w:hAnsi="Aptos" w:eastAsia="Aptos" w:cs="Aptos"/>
-                <w:i w:val="1"/>
-                <w:iCs w:val="1"/>
-                <w:noProof w:val="0"/>
-                <w:sz w:val="24"/>
-                <w:szCs w:val="24"/>
-                <w:lang w:val="en-GB"/>
-              </w:rPr>
-              <w:t>Decision</w:t>
-            </w:r>
-          </w:p>
-        </w:tc>
-        <w:tc>
-          <w:tcPr>
-            <w:tcW w:w="6450" w:type="dxa"/>
-            <w:tcMar/>
-          </w:tcPr>
-          <w:p>
-            <w:pPr>
-              <w:pStyle w:val="Normal"/>
-              <w:rPr>
-                <w:i w:val="1"/>
-                <w:iCs w:val="1"/>
-              </w:rPr>
-            </w:pPr>
-            <w:r>
-              <w:rPr>
-                <w:i w:val="1"/>
-                <w:iCs w:val="1"/>
-              </w:rPr>
-              <w:t xml:space="preserve">We decided to model Dataset Series according to DCAT-AP, so that it is a subclass of </w:t>
-            </w:r>
-            <w:r>
-              <w:rPr>
-                <w:i w:val="1"/>
-                <w:iCs w:val="1"/>
-              </w:rPr>
-              <w:t>dcat:Resource</w:t>
-            </w:r>
-            <w:r>
-              <w:rPr>
-                <w:i w:val="1"/>
-                <w:iCs w:val="1"/>
-              </w:rPr>
-              <w:t xml:space="preserve">, instead of </w:t>
-            </w:r>
-            <w:r>
-              <w:rPr>
-                <w:i w:val="1"/>
-                <w:iCs w:val="1"/>
-              </w:rPr>
-              <w:t>dcat:Dataset</w:t>
-            </w:r>
-            <w:r>
-              <w:rPr>
-                <w:i w:val="1"/>
-                <w:iCs w:val="1"/>
-              </w:rPr>
-              <w:t xml:space="preserve">. This makes more sense considering newly added properties from </w:t>
-            </w:r>
-            <w:r>
-              <w:rPr>
-                <w:i w:val="1"/>
-                <w:iCs w:val="1"/>
-              </w:rPr>
-              <w:t>healthDCAT</w:t>
-            </w:r>
-            <w:r>
-              <w:rPr>
-                <w:i w:val="1"/>
-                <w:iCs w:val="1"/>
-              </w:rPr>
-              <w:t>-AP and makes it compliant</w:t>
-            </w:r>
-            <w:r>
-              <w:rPr>
-                <w:i w:val="1"/>
-                <w:iCs w:val="1"/>
-              </w:rPr>
-              <w:t xml:space="preserve"> to DCAT-AP and its extensions. </w:t>
-            </w:r>
-          </w:p>
-        </w:tc>
-      </w:tr>
-      <w:tr>
-        <w:trPr>
-          <w:trHeight w:val="300"/>
-        </w:trPr>
-        <w:tc>
-          <w:tcPr>
-            <w:tcW w:w="2565" w:type="dxa"/>
-            <w:tcMar/>
-          </w:tcPr>
-          <w:p>
-            <w:pPr>
-              <w:jc w:val="left"/>
-            </w:pPr>
-            <w:r>
-              <w:rPr>
-                <w:rFonts w:ascii="Aptos" w:hAnsi="Aptos" w:eastAsia="Aptos" w:cs="Aptos"/>
-                <w:i w:val="1"/>
-                <w:iCs w:val="1"/>
-                <w:noProof w:val="0"/>
-                <w:sz w:val="24"/>
-                <w:szCs w:val="24"/>
-                <w:lang w:val="en-GB"/>
-              </w:rPr>
-              <w:t>Consequences</w:t>
-            </w:r>
-          </w:p>
-        </w:tc>
-        <w:tc>
-          <w:tcPr>
-            <w:tcW w:w="6450" w:type="dxa"/>
-            <w:tcMar/>
-          </w:tcPr>
-          <w:p>
-            <w:pPr>
-              <w:pStyle w:val="Normal"/>
-              <w:rPr>
-                <w:i w:val="1"/>
-                <w:iCs w:val="1"/>
-              </w:rPr>
-            </w:pPr>
-            <w:r>
-              <w:rPr>
-                <w:i w:val="1"/>
-                <w:iCs w:val="1"/>
-              </w:rPr>
-              <w:t>Possible issues with compliancy to the version 1.</w:t>
-            </w:r>
-          </w:p>
-        </w:tc>
-      </w:tr>
-      <w:tr>
-        <w:trPr>
-          <w:trHeight w:val="300"/>
-        </w:trPr>
-        <w:tc>
-          <w:tcPr>
-            <w:tcW w:w="2565" w:type="dxa"/>
-            <w:tcMar/>
-          </w:tcPr>
-          <w:p>
-            <w:pPr>
-              <w:jc w:val="left"/>
-            </w:pPr>
-            <w:r>
-              <w:rPr>
-                <w:rFonts w:ascii="Aptos" w:hAnsi="Aptos" w:eastAsia="Aptos" w:cs="Aptos"/>
-                <w:i w:val="1"/>
-                <w:iCs w:val="1"/>
-                <w:noProof w:val="0"/>
-                <w:sz w:val="24"/>
-                <w:szCs w:val="24"/>
-                <w:lang w:val="en-GB"/>
-              </w:rPr>
-              <w:t>References</w:t>
-            </w:r>
-          </w:p>
-        </w:tc>
-        <w:tc>
-          <w:tcPr>
-            <w:tcW w:w="6450" w:type="dxa"/>
-            <w:tcMar/>
-          </w:tcPr>
-          <w:p>
-            <w:pPr>
               <w:pStyle w:val="Normal"/>
               <w:suppressLineNumbers w:val="0"/>
               <w:bidi w:val="0"/>
               <w:spacing w:before="0" w:beforeAutospacing="off" w:after="0" w:afterAutospacing="off" w:line="240" w:lineRule="auto"/>
               <w:ind w:left="0" w:right="0"/>
               <w:jc w:val="left"/>
-              <w:rPr>
-                <w:i w:val="1"/>
-                <w:iCs w:val="1"/>
-              </w:rPr>
-            </w:pPr>
-            <w:hyperlink r:id="R728a6c1167b04836">
+            </w:pPr>
+            <w:r>
+              <w:rPr>
+                <w:rFonts w:ascii="Aptos" w:hAnsi="Aptos" w:eastAsia="Aptos" w:cs="Aptos"/>
+                <w:i w:val="1"/>
+                <w:iCs w:val="1"/>
+                <w:noProof w:val="0"/>
+                <w:sz w:val="24"/>
+                <w:szCs w:val="24"/>
+                <w:lang w:val="en-GB"/>
+              </w:rPr>
+              <w:t>Title</w:t>
+            </w:r>
+          </w:p>
+        </w:tc>
+        <w:tc>
+          <w:tcPr>
+            <w:tcW w:w="6450" w:type="dxa"/>
+            <w:tcMar/>
+          </w:tcPr>
+          <w:p>
+            <w:pPr>
+              <w:pStyle w:val="Normal"/>
+              <w:rPr>
+                <w:i w:val="1"/>
+                <w:iCs w:val="1"/>
+              </w:rPr>
+            </w:pPr>
+            <w:r>
+              <w:rPr>
+                <w:i w:val="1"/>
+                <w:iCs w:val="1"/>
+              </w:rPr>
+              <w:t xml:space="preserve">Decision on </w:t>
+            </w:r>
+            <w:r>
+              <w:rPr>
+                <w:i w:val="1"/>
+                <w:iCs w:val="1"/>
+              </w:rPr>
+              <w:t>modelling</w:t>
+            </w:r>
+            <w:r>
+              <w:rPr>
+                <w:i w:val="1"/>
+                <w:iCs w:val="1"/>
+              </w:rPr>
+              <w:t xml:space="preserve"> Dataset Series</w:t>
+            </w:r>
+          </w:p>
+        </w:tc>
+      </w:tr>
+      <w:tr>
+        <w:trPr>
+          <w:trHeight w:val="300"/>
+        </w:trPr>
+        <w:tc>
+          <w:tcPr>
+            <w:tcW w:w="2565" w:type="dxa"/>
+            <w:tcMar/>
+          </w:tcPr>
+          <w:p>
+            <w:pPr>
+              <w:jc w:val="left"/>
+            </w:pPr>
+            <w:r>
+              <w:rPr>
+                <w:rFonts w:ascii="Aptos" w:hAnsi="Aptos" w:eastAsia="Aptos" w:cs="Aptos"/>
+                <w:i w:val="1"/>
+                <w:iCs w:val="1"/>
+                <w:noProof w:val="0"/>
+                <w:sz w:val="24"/>
+                <w:szCs w:val="24"/>
+                <w:lang w:val="en-GB"/>
+              </w:rPr>
+              <w:t>Date of decision</w:t>
+            </w:r>
+          </w:p>
+        </w:tc>
+        <w:tc>
+          <w:tcPr>
+            <w:tcW w:w="6450" w:type="dxa"/>
+            <w:tcMar/>
+          </w:tcPr>
+          <w:p>
+            <w:pPr>
+              <w:pStyle w:val="Normal"/>
+              <w:rPr>
+                <w:i w:val="1"/>
+                <w:iCs w:val="1"/>
+              </w:rPr>
+            </w:pPr>
+            <w:r>
+              <w:rPr>
+                <w:i w:val="1"/>
+                <w:iCs w:val="1"/>
+              </w:rPr>
+              <w:t>04-02-2025</w:t>
+            </w:r>
+            <w:r>
+              <w:rPr>
+                <w:i w:val="1"/>
+                <w:iCs w:val="1"/>
+              </w:rPr>
+              <w:t xml:space="preserve">  </w:t>
+            </w:r>
+          </w:p>
+        </w:tc>
+      </w:tr>
+      <w:tr>
+        <w:trPr>
+          <w:trHeight w:val="300"/>
+        </w:trPr>
+        <w:tc>
+          <w:tcPr>
+            <w:tcW w:w="2565" w:type="dxa"/>
+            <w:tcMar/>
+          </w:tcPr>
+          <w:p>
+            <w:pPr>
+              <w:jc w:val="left"/>
+            </w:pPr>
+            <w:r>
+              <w:rPr>
+                <w:rFonts w:ascii="Aptos" w:hAnsi="Aptos" w:eastAsia="Aptos" w:cs="Aptos"/>
+                <w:i w:val="1"/>
+                <w:iCs w:val="1"/>
+                <w:noProof w:val="0"/>
+                <w:sz w:val="24"/>
+                <w:szCs w:val="24"/>
+                <w:lang w:val="en-GB"/>
+              </w:rPr>
+              <w:t>Context</w:t>
+            </w:r>
+          </w:p>
+        </w:tc>
+        <w:tc>
+          <w:tcPr>
+            <w:tcW w:w="6450" w:type="dxa"/>
+            <w:tcMar/>
+          </w:tcPr>
+          <w:p>
+            <w:pPr>
+              <w:pStyle w:val="Normal"/>
+              <w:rPr>
+                <w:i w:val="1"/>
+                <w:iCs w:val="1"/>
+              </w:rPr>
+            </w:pPr>
+            <w:r>
+              <w:rPr>
+                <w:i w:val="1"/>
+                <w:iCs w:val="1"/>
+              </w:rPr>
+              <w:t xml:space="preserve">In Version 1 of the metadata model, Dataset Series was modelled according to DCAT, where </w:t>
+            </w:r>
+            <w:r>
+              <w:rPr>
+                <w:i w:val="1"/>
+                <w:iCs w:val="1"/>
+              </w:rPr>
+              <w:t>it’s</w:t>
+            </w:r>
+            <w:r>
+              <w:rPr>
+                <w:i w:val="1"/>
+                <w:iCs w:val="1"/>
+              </w:rPr>
+              <w:t xml:space="preserve"> </w:t>
+            </w:r>
+            <w:r>
+              <w:rPr>
+                <w:i w:val="1"/>
+                <w:iCs w:val="1"/>
+              </w:rPr>
+              <w:t>stated</w:t>
+            </w:r>
+            <w:r>
+              <w:rPr>
+                <w:i w:val="1"/>
+                <w:iCs w:val="1"/>
+              </w:rPr>
+              <w:t xml:space="preserve"> that Dataset Series is a subclass of Dataset. This means Dataset Series inherits all the properties from Dataset. We decided that this i</w:t>
+            </w:r>
+            <w:r>
+              <w:rPr>
+                <w:i w:val="1"/>
+                <w:iCs w:val="1"/>
+              </w:rPr>
+              <w:t xml:space="preserve">s not </w:t>
+            </w:r>
+            <w:r>
+              <w:rPr>
+                <w:i w:val="1"/>
+                <w:iCs w:val="1"/>
+              </w:rPr>
+              <w:t>a good way</w:t>
+            </w:r>
+            <w:r>
+              <w:rPr>
+                <w:i w:val="1"/>
+                <w:iCs w:val="1"/>
+              </w:rPr>
+              <w:t xml:space="preserve"> to do it for the version 2, since </w:t>
+            </w:r>
+            <w:r>
+              <w:rPr>
+                <w:i w:val="1"/>
+                <w:iCs w:val="1"/>
+              </w:rPr>
+              <w:t xml:space="preserve">some new </w:t>
+            </w:r>
+            <w:r>
+              <w:rPr>
+                <w:i w:val="1"/>
+                <w:iCs w:val="1"/>
+              </w:rPr>
+              <w:t>Dataset properties</w:t>
+            </w:r>
+            <w:r>
+              <w:rPr>
+                <w:i w:val="1"/>
+                <w:iCs w:val="1"/>
+              </w:rPr>
+              <w:t xml:space="preserve"> </w:t>
+            </w:r>
+            <w:r>
+              <w:rPr>
+                <w:i w:val="1"/>
+                <w:iCs w:val="1"/>
+              </w:rPr>
+              <w:t>don’t</w:t>
+            </w:r>
+            <w:r>
+              <w:rPr>
+                <w:i w:val="1"/>
+                <w:iCs w:val="1"/>
+              </w:rPr>
+              <w:t xml:space="preserve"> make sense to include in Dataset Series. This is why we decided to model it according to DCAT-AP, where Dataset Series is a subcl</w:t>
+            </w:r>
+            <w:r>
+              <w:rPr>
+                <w:i w:val="1"/>
+                <w:iCs w:val="1"/>
+              </w:rPr>
+              <w:t>ass of DCAT:Resource.</w:t>
+            </w:r>
+          </w:p>
+        </w:tc>
+      </w:tr>
+      <w:tr>
+        <w:trPr>
+          <w:trHeight w:val="300"/>
+        </w:trPr>
+        <w:tc>
+          <w:tcPr>
+            <w:tcW w:w="2565" w:type="dxa"/>
+            <w:tcMar/>
+          </w:tcPr>
+          <w:p>
+            <w:pPr>
+              <w:jc w:val="left"/>
+            </w:pPr>
+            <w:r>
+              <w:rPr>
+                <w:rFonts w:ascii="Aptos" w:hAnsi="Aptos" w:eastAsia="Aptos" w:cs="Aptos"/>
+                <w:i w:val="1"/>
+                <w:iCs w:val="1"/>
+                <w:noProof w:val="0"/>
+                <w:sz w:val="24"/>
+                <w:szCs w:val="24"/>
+                <w:lang w:val="en-GB"/>
+              </w:rPr>
+              <w:t>Options Considered</w:t>
+            </w:r>
+          </w:p>
+        </w:tc>
+        <w:tc>
+          <w:tcPr>
+            <w:tcW w:w="6450" w:type="dxa"/>
+            <w:tcMar/>
+          </w:tcPr>
+          <w:p>
+            <w:pPr>
+              <w:pStyle w:val="ListParagraph"/>
+              <w:numPr>
+                <w:ilvl w:val="0"/>
+                <w:numId w:val="2"/>
+              </w:numPr>
+              <w:rPr>
+                <w:i w:val="1"/>
+                <w:iCs w:val="1"/>
+              </w:rPr>
+            </w:pPr>
+            <w:r>
+              <w:rPr>
+                <w:i w:val="1"/>
+                <w:iCs w:val="1"/>
+              </w:rPr>
+              <w:t>[</w:t>
+            </w:r>
+            <w:r>
+              <w:rPr>
+                <w:i w:val="1"/>
+                <w:iCs w:val="1"/>
+              </w:rPr>
+              <w:t>Model Dataset Series according to DCAT</w:t>
+            </w:r>
+            <w:r>
+              <w:rPr>
+                <w:i w:val="1"/>
+                <w:iCs w:val="1"/>
+              </w:rPr>
+              <w:t>] - Pros: [</w:t>
+            </w:r>
+            <w:r>
+              <w:rPr>
+                <w:i w:val="1"/>
+                <w:iCs w:val="1"/>
+              </w:rPr>
+              <w:t>Compatible to DCAT, less time consuming for implementation, since the properties are the same as in Dataset</w:t>
+            </w:r>
+            <w:r>
+              <w:rPr>
+                <w:i w:val="1"/>
+                <w:iCs w:val="1"/>
+              </w:rPr>
+              <w:t>] - Cons: [</w:t>
+            </w:r>
+            <w:r>
+              <w:rPr>
+                <w:i w:val="1"/>
+                <w:iCs w:val="1"/>
+              </w:rPr>
+              <w:t xml:space="preserve">Does not make sense with the new properties from </w:t>
+            </w:r>
+            <w:r>
+              <w:rPr>
+                <w:i w:val="1"/>
+                <w:iCs w:val="1"/>
+              </w:rPr>
+              <w:t>HealthDCAT</w:t>
+            </w:r>
+            <w:r>
+              <w:rPr>
+                <w:i w:val="1"/>
+                <w:iCs w:val="1"/>
+              </w:rPr>
+              <w:t>-AP, it’s also not compliant to DCAT-AP and all its extensions</w:t>
+            </w:r>
+            <w:r>
+              <w:rPr>
+                <w:i w:val="1"/>
+                <w:iCs w:val="1"/>
+              </w:rPr>
+              <w:t>.</w:t>
+            </w:r>
+            <w:r>
+              <w:rPr>
+                <w:i w:val="1"/>
+                <w:iCs w:val="1"/>
+              </w:rPr>
+              <w:t>]</w:t>
+            </w:r>
+          </w:p>
+          <w:p>
+            <w:pPr>
+              <w:pStyle w:val="ListParagraph"/>
+              <w:numPr>
+                <w:ilvl w:val="0"/>
+                <w:numId w:val="2"/>
+              </w:numPr>
+              <w:rPr>
+                <w:i w:val="1"/>
+                <w:iCs w:val="1"/>
+              </w:rPr>
+            </w:pPr>
+            <w:r>
+              <w:rPr>
+                <w:i w:val="1"/>
+                <w:iCs w:val="1"/>
+              </w:rPr>
+              <w:t>[</w:t>
+            </w:r>
+            <w:r>
+              <w:rPr>
+                <w:i w:val="1"/>
+                <w:iCs w:val="1"/>
+              </w:rPr>
+              <w:t>Model Dataset Series according to DCAT-AP</w:t>
+            </w:r>
+            <w:r>
+              <w:rPr>
+                <w:i w:val="1"/>
+                <w:iCs w:val="1"/>
+              </w:rPr>
+              <w:t>] - Pros: [</w:t>
+            </w:r>
+            <w:r>
+              <w:rPr>
+                <w:i w:val="1"/>
+                <w:iCs w:val="1"/>
+              </w:rPr>
+              <w:t xml:space="preserve">Dataset Series </w:t>
+            </w:r>
+            <w:r>
+              <w:rPr>
+                <w:i w:val="1"/>
+                <w:iCs w:val="1"/>
+              </w:rPr>
+              <w:t>wouldn’t</w:t>
+            </w:r>
+            <w:r>
+              <w:rPr>
+                <w:i w:val="1"/>
+                <w:iCs w:val="1"/>
+              </w:rPr>
+              <w:t xml:space="preserve"> inherit Dataset’s properties, which makes more sense and is easier to fill in by data providers. It also makes it compatible to DCAT-AP and its extensions</w:t>
+            </w:r>
+            <w:r>
+              <w:rPr>
+                <w:i w:val="1"/>
+                <w:iCs w:val="1"/>
+              </w:rPr>
+              <w:t>] - Cons: [</w:t>
+            </w:r>
+            <w:r>
+              <w:rPr>
+                <w:i w:val="1"/>
+                <w:iCs w:val="1"/>
+              </w:rPr>
+              <w:t>Not compliant to original DCAT</w:t>
+            </w:r>
+            <w:r>
+              <w:rPr>
+                <w:i w:val="1"/>
+                <w:iCs w:val="1"/>
+              </w:rPr>
+              <w:t>]</w:t>
+            </w:r>
+          </w:p>
+          <w:p>
+            <w:pPr>
+              <w:pStyle w:val="ListParagraph"/>
+              <w:ind w:left="720"/>
+              <w:rPr>
+                <w:i w:val="1"/>
+                <w:iCs w:val="1"/>
+                <w:sz w:val="24"/>
+                <w:szCs w:val="24"/>
+              </w:rPr>
+            </w:pPr>
+          </w:p>
+        </w:tc>
+      </w:tr>
+      <w:tr>
+        <w:trPr>
+          <w:trHeight w:val="300"/>
+        </w:trPr>
+        <w:tc>
+          <w:tcPr>
+            <w:tcW w:w="2565" w:type="dxa"/>
+            <w:tcMar/>
+          </w:tcPr>
+          <w:p>
+            <w:pPr>
+              <w:jc w:val="left"/>
+            </w:pPr>
+            <w:r>
+              <w:rPr>
+                <w:rFonts w:ascii="Aptos" w:hAnsi="Aptos" w:eastAsia="Aptos" w:cs="Aptos"/>
+                <w:i w:val="1"/>
+                <w:iCs w:val="1"/>
+                <w:noProof w:val="0"/>
+                <w:sz w:val="24"/>
+                <w:szCs w:val="24"/>
+                <w:lang w:val="en-GB"/>
+              </w:rPr>
+              <w:t>Decision</w:t>
+            </w:r>
+          </w:p>
+        </w:tc>
+        <w:tc>
+          <w:tcPr>
+            <w:tcW w:w="6450" w:type="dxa"/>
+            <w:tcMar/>
+          </w:tcPr>
+          <w:p>
+            <w:pPr>
+              <w:pStyle w:val="Normal"/>
+              <w:rPr>
+                <w:i w:val="1"/>
+                <w:iCs w:val="1"/>
+              </w:rPr>
+            </w:pPr>
+            <w:r>
+              <w:rPr>
+                <w:i w:val="1"/>
+                <w:iCs w:val="1"/>
+              </w:rPr>
+              <w:t xml:space="preserve">We decided to model Dataset Series according to DCAT-AP, so that it is a subclass of </w:t>
+            </w:r>
+            <w:r>
+              <w:rPr>
+                <w:i w:val="1"/>
+                <w:iCs w:val="1"/>
+              </w:rPr>
+              <w:t>dcat:Resource</w:t>
+            </w:r>
+            <w:r>
+              <w:rPr>
+                <w:i w:val="1"/>
+                <w:iCs w:val="1"/>
+              </w:rPr>
+              <w:t xml:space="preserve">, instead of </w:t>
+            </w:r>
+            <w:r>
+              <w:rPr>
+                <w:i w:val="1"/>
+                <w:iCs w:val="1"/>
+              </w:rPr>
+              <w:t>dcat:Dataset</w:t>
+            </w:r>
+            <w:r>
+              <w:rPr>
+                <w:i w:val="1"/>
+                <w:iCs w:val="1"/>
+              </w:rPr>
+              <w:t xml:space="preserve">. This makes more sense considering newly added properties from </w:t>
+            </w:r>
+            <w:r>
+              <w:rPr>
+                <w:i w:val="1"/>
+                <w:iCs w:val="1"/>
+              </w:rPr>
+              <w:t>healthDCAT</w:t>
+            </w:r>
+            <w:r>
+              <w:rPr>
+                <w:i w:val="1"/>
+                <w:iCs w:val="1"/>
+              </w:rPr>
+              <w:t>-AP and makes it compliant</w:t>
+            </w:r>
+            <w:r>
+              <w:rPr>
+                <w:i w:val="1"/>
+                <w:iCs w:val="1"/>
+              </w:rPr>
+              <w:t xml:space="preserve"> to DCAT-AP and its extensions. </w:t>
+            </w:r>
+          </w:p>
+        </w:tc>
+      </w:tr>
+      <w:tr>
+        <w:trPr>
+          <w:trHeight w:val="300"/>
+        </w:trPr>
+        <w:tc>
+          <w:tcPr>
+            <w:tcW w:w="2565" w:type="dxa"/>
+            <w:tcMar/>
+          </w:tcPr>
+          <w:p>
+            <w:pPr>
+              <w:jc w:val="left"/>
+            </w:pPr>
+            <w:r>
+              <w:rPr>
+                <w:rFonts w:ascii="Aptos" w:hAnsi="Aptos" w:eastAsia="Aptos" w:cs="Aptos"/>
+                <w:i w:val="1"/>
+                <w:iCs w:val="1"/>
+                <w:noProof w:val="0"/>
+                <w:sz w:val="24"/>
+                <w:szCs w:val="24"/>
+                <w:lang w:val="en-GB"/>
+              </w:rPr>
+              <w:t>Consequences</w:t>
+            </w:r>
+          </w:p>
+        </w:tc>
+        <w:tc>
+          <w:tcPr>
+            <w:tcW w:w="6450" w:type="dxa"/>
+            <w:tcMar/>
+          </w:tcPr>
+          <w:p>
+            <w:pPr>
+              <w:pStyle w:val="Normal"/>
+              <w:rPr>
+                <w:i w:val="1"/>
+                <w:iCs w:val="1"/>
+              </w:rPr>
+            </w:pPr>
+            <w:r>
+              <w:rPr>
+                <w:i w:val="1"/>
+                <w:iCs w:val="1"/>
+              </w:rPr>
+              <w:t>Possible issues with compliancy to the version 1.</w:t>
+            </w:r>
+          </w:p>
+        </w:tc>
+      </w:tr>
+      <w:tr>
+        <w:trPr>
+          <w:trHeight w:val="300"/>
+        </w:trPr>
+        <w:tc>
+          <w:tcPr>
+            <w:tcW w:w="2565" w:type="dxa"/>
+            <w:tcMar/>
+          </w:tcPr>
+          <w:p>
+            <w:pPr>
+              <w:jc w:val="left"/>
+            </w:pPr>
+            <w:r>
+              <w:rPr>
+                <w:rFonts w:ascii="Aptos" w:hAnsi="Aptos" w:eastAsia="Aptos" w:cs="Aptos"/>
+                <w:i w:val="1"/>
+                <w:iCs w:val="1"/>
+                <w:noProof w:val="0"/>
+                <w:sz w:val="24"/>
+                <w:szCs w:val="24"/>
+                <w:lang w:val="en-GB"/>
+              </w:rPr>
+              <w:t>References</w:t>
+            </w:r>
+          </w:p>
+        </w:tc>
+        <w:tc>
+          <w:tcPr>
+            <w:tcW w:w="6450" w:type="dxa"/>
+            <w:tcMar/>
+          </w:tcPr>
+          <w:p>
+            <w:pPr>
+              <w:pStyle w:val="Normal"/>
+              <w:suppressLineNumbers w:val="0"/>
+              <w:bidi w:val="0"/>
+              <w:spacing w:before="0" w:beforeAutospacing="off" w:after="0" w:afterAutospacing="off" w:line="240" w:lineRule="auto"/>
+              <w:ind w:left="0" w:right="0"/>
+              <w:jc w:val="left"/>
+              <w:rPr>
+                <w:i w:val="1"/>
+                <w:iCs w:val="1"/>
+              </w:rPr>
+            </w:pPr>
+            <w:hyperlink r:id="Rfa5c6a677c8544fc">
               <w:r>
                 <w:rPr>
                   <w:rStyle w:val="Hyperlink"/>
@@ -4176,82 +4202,6 @@
           </w:tcPr>
           <w:p>
             <w:pPr>
-              <w:jc w:val="left"/>
-            </w:pPr>
-            <w:r>
-              <w:rPr>
-                <w:rFonts w:ascii="Aptos" w:hAnsi="Aptos" w:eastAsia="Aptos" w:cs="Aptos"/>
-                <w:i w:val="1"/>
-                <w:iCs w:val="1"/>
-                <w:noProof w:val="0"/>
-                <w:sz w:val="24"/>
-                <w:szCs w:val="24"/>
-                <w:lang w:val="en-GB"/>
-              </w:rPr>
-              <w:t>Decision</w:t>
-            </w:r>
-          </w:p>
-        </w:tc>
-        <w:tc>
-          <w:tcPr>
-            <w:tcW w:w="6450" w:type="dxa"/>
-            <w:tcMar/>
-          </w:tcPr>
-          <w:p>
-            <w:r>
-              <w:rPr>
-                <w:rFonts w:ascii="system-ui" w:hAnsi="system-ui" w:eastAsia="system-ui" w:cs="system-ui"/>
-                <w:b w:val="0"/>
-                <w:bCs w:val="0"/>
-                <w:i w:val="0"/>
-                <w:iCs w:val="0"/>
-                <w:caps w:val="0"/>
-                <w:smallCaps w:val="0"/>
-                <w:noProof w:val="0"/>
-                <w:color w:val="1F2328"/>
-                <w:sz w:val="24"/>
-                <w:szCs w:val="24"/>
-                <w:lang w:val="en-GB"/>
-              </w:rPr>
-              <w:t>Base the metadata model on HealthDCAT-AP draft, version of 16-12-2024</w:t>
-            </w:r>
-          </w:p>
-        </w:tc>
-      </w:tr>
-      <w:tr>
-        <w:trPr>
-          <w:trHeight w:val="300"/>
-        </w:trPr>
-        <w:tc>
-          <w:tcPr>
-            <w:tcW w:w="2565" w:type="dxa"/>
-            <w:tcMar/>
-          </w:tcPr>
-          <w:p>
-            <w:pPr>
-              <w:jc w:val="left"/>
-            </w:pPr>
-            <w:r>
-              <w:rPr>
-                <w:rFonts w:ascii="Aptos" w:hAnsi="Aptos" w:eastAsia="Aptos" w:cs="Aptos"/>
-                <w:i w:val="1"/>
-                <w:iCs w:val="1"/>
-                <w:noProof w:val="0"/>
-                <w:sz w:val="24"/>
-                <w:szCs w:val="24"/>
-                <w:lang w:val="en-GB"/>
-              </w:rPr>
-              <w:t>Date of decision</w:t>
-            </w:r>
-          </w:p>
-        </w:tc>
-        <w:tc>
-          <w:tcPr>
-            <w:tcW w:w="6450" w:type="dxa"/>
-            <w:tcMar/>
-          </w:tcPr>
-          <w:p>
-            <w:pPr>
               <w:pStyle w:val="Normal"/>
               <w:suppressLineNumbers w:val="0"/>
               <w:bidi w:val="0"/>
@@ -4261,10 +4211,40 @@
             </w:pPr>
             <w:r>
               <w:rPr>
-                <w:i w:val="1"/>
-                <w:iCs w:val="1"/>
-              </w:rPr>
-              <w:t>11-12-2024</w:t>
+                <w:rFonts w:ascii="Aptos" w:hAnsi="Aptos" w:eastAsia="Aptos" w:cs="Aptos"/>
+                <w:i w:val="1"/>
+                <w:iCs w:val="1"/>
+                <w:noProof w:val="0"/>
+                <w:sz w:val="24"/>
+                <w:szCs w:val="24"/>
+                <w:lang w:val="en-GB"/>
+              </w:rPr>
+              <w:t>Title</w:t>
+            </w:r>
+          </w:p>
+        </w:tc>
+        <w:tc>
+          <w:tcPr>
+            <w:tcW w:w="6450" w:type="dxa"/>
+            <w:tcMar/>
+          </w:tcPr>
+          <w:p>
+            <w:r>
+              <w:rPr>
+                <w:rFonts w:ascii="system-ui" w:hAnsi="system-ui" w:eastAsia="system-ui" w:cs="system-ui"/>
+                <w:b w:val="0"/>
+                <w:bCs w:val="0"/>
+                <w:i w:val="0"/>
+                <w:iCs w:val="0"/>
+                <w:caps w:val="0"/>
+                <w:smallCaps w:val="0"/>
+                <w:noProof w:val="0"/>
+                <w:color w:val="1F2328"/>
+                <w:sz w:val="24"/>
+                <w:szCs w:val="24"/>
+                <w:lang w:val="en-GB"/>
+              </w:rPr>
+              <w:t>Base the metadata model on HealthDCAT-AP draft, version of 16-12-2024</w:t>
             </w:r>
           </w:p>
         </w:tc>
@@ -4292,7 +4272,7 @@
                 <w:szCs w:val="24"/>
                 <w:lang w:val="en-GB"/>
               </w:rPr>
-              <w:t>Context</w:t>
+              <w:t>Date of decision</w:t>
             </w:r>
           </w:p>
         </w:tc>
@@ -4309,52 +4289,13 @@
               <w:spacing w:before="0" w:beforeAutospacing="off" w:after="0" w:afterAutospacing="off" w:line="240" w:lineRule="auto"/>
               <w:ind w:left="0" w:right="0"/>
               <w:jc w:val="left"/>
-              <w:rPr>
-                <w:i w:val="1"/>
-                <w:iCs w:val="1"/>
-              </w:rPr>
-            </w:pPr>
-            <w:r>
-              <w:rPr>
-                <w:i w:val="1"/>
-                <w:iCs w:val="1"/>
-              </w:rPr>
-              <w:t xml:space="preserve">Since </w:t>
-            </w:r>
-            <w:r>
-              <w:rPr>
-                <w:i w:val="1"/>
-                <w:iCs w:val="1"/>
-              </w:rPr>
-              <w:t>HealthDCAT</w:t>
-            </w:r>
-            <w:r>
-              <w:rPr>
-                <w:i w:val="1"/>
-                <w:iCs w:val="1"/>
-              </w:rPr>
-              <w:t xml:space="preserve">-AP is still a draft and being updated, we decided to take a </w:t>
-            </w:r>
-            <w:r>
-              <w:rPr>
-                <w:i w:val="1"/>
-                <w:iCs w:val="1"/>
-              </w:rPr>
-              <w:t>snapshot</w:t>
-            </w:r>
-            <w:r>
-              <w:rPr>
-                <w:i w:val="1"/>
-                <w:iCs w:val="1"/>
-              </w:rPr>
-              <w:t xml:space="preserve"> of the version on a specific date and adhere to t</w:t>
-            </w:r>
-            <w:r>
-              <w:rPr>
-                <w:i w:val="1"/>
-                <w:iCs w:val="1"/>
-              </w:rPr>
-              <w:t>hat.</w:t>
+            </w:pPr>
+            <w:r>
+              <w:rPr>
+                <w:i w:val="1"/>
+                <w:iCs w:val="1"/>
+              </w:rPr>
+              <w:t>11-12-2024</w:t>
             </w:r>
           </w:p>
         </w:tc>
@@ -4382,324 +4323,7 @@
                 <w:szCs w:val="24"/>
                 <w:lang w:val="en-GB"/>
               </w:rPr>
-              <w:t>Options Considered</w:t>
-            </w:r>
-          </w:p>
-        </w:tc>
-        <w:tc>
-          <w:tcPr>
-            <w:tcW w:w="6450" w:type="dxa"/>
-            <w:tcMar/>
-          </w:tcPr>
-          <w:p>
-            <w:pPr>
-              <w:pStyle w:val="ListParagraph"/>
-              <w:numPr>
-                <w:ilvl w:val="0"/>
-                <w:numId w:val="2"/>
-              </w:numPr>
-              <w:rPr>
-                <w:i w:val="1"/>
-                <w:iCs w:val="1"/>
-              </w:rPr>
-            </w:pPr>
-            <w:r>
-              <w:rPr>
-                <w:i w:val="1"/>
-                <w:iCs w:val="1"/>
-              </w:rPr>
-              <w:t>[</w:t>
-            </w:r>
-            <w:r>
-              <w:rPr>
-                <w:i w:val="1"/>
-                <w:iCs w:val="1"/>
-              </w:rPr>
-              <w:t xml:space="preserve">Decide to use the version of </w:t>
-            </w:r>
-            <w:r>
-              <w:rPr>
-                <w:i w:val="1"/>
-                <w:iCs w:val="1"/>
-              </w:rPr>
-              <w:t>HealthDCAT</w:t>
-            </w:r>
-            <w:r>
-              <w:rPr>
-                <w:i w:val="1"/>
-                <w:iCs w:val="1"/>
-              </w:rPr>
-              <w:t>-AP of a specific date</w:t>
-            </w:r>
-            <w:r>
-              <w:rPr>
-                <w:i w:val="1"/>
-                <w:iCs w:val="1"/>
-              </w:rPr>
-              <w:t>] - Pros: [</w:t>
-            </w:r>
-            <w:r>
-              <w:rPr>
-                <w:i w:val="1"/>
-                <w:iCs w:val="1"/>
-              </w:rPr>
-              <w:t xml:space="preserve">We </w:t>
-            </w:r>
-            <w:r>
-              <w:rPr>
-                <w:i w:val="1"/>
-                <w:iCs w:val="1"/>
-              </w:rPr>
-              <w:t>don’t</w:t>
-            </w:r>
-            <w:r>
-              <w:rPr>
-                <w:i w:val="1"/>
-                <w:iCs w:val="1"/>
-              </w:rPr>
-              <w:t xml:space="preserve"> need to chase after every change made in the </w:t>
-            </w:r>
-            <w:r>
-              <w:rPr>
-                <w:i w:val="1"/>
-                <w:iCs w:val="1"/>
-              </w:rPr>
-              <w:t>HealthDCAT</w:t>
-            </w:r>
-            <w:r>
-              <w:rPr>
-                <w:i w:val="1"/>
-                <w:iCs w:val="1"/>
-              </w:rPr>
-              <w:t>-AP documentation</w:t>
-            </w:r>
-            <w:r>
-              <w:rPr>
-                <w:i w:val="1"/>
-                <w:iCs w:val="1"/>
-              </w:rPr>
-              <w:t>] - Cons: [</w:t>
-            </w:r>
-            <w:r>
-              <w:rPr>
-                <w:i w:val="1"/>
-                <w:iCs w:val="1"/>
-              </w:rPr>
-              <w:t xml:space="preserve">Our model is not up to date and </w:t>
-            </w:r>
-            <w:r>
-              <w:rPr>
-                <w:i w:val="1"/>
-                <w:iCs w:val="1"/>
-              </w:rPr>
-              <w:t>possibly not</w:t>
-            </w:r>
-            <w:r>
-              <w:rPr>
-                <w:i w:val="1"/>
-                <w:iCs w:val="1"/>
-              </w:rPr>
-              <w:t xml:space="preserve"> compliant to the latest version of </w:t>
-            </w:r>
-            <w:r>
-              <w:rPr>
-                <w:i w:val="1"/>
-                <w:iCs w:val="1"/>
-              </w:rPr>
-              <w:t>HealthDCAT</w:t>
-            </w:r>
-            <w:r>
-              <w:rPr>
-                <w:i w:val="1"/>
-                <w:iCs w:val="1"/>
-              </w:rPr>
-              <w:t>-AP.</w:t>
-            </w:r>
-            <w:r>
-              <w:rPr>
-                <w:i w:val="1"/>
-                <w:iCs w:val="1"/>
-              </w:rPr>
-              <w:t>]</w:t>
-            </w:r>
-          </w:p>
-          <w:p>
-            <w:pPr>
-              <w:pStyle w:val="ListParagraph"/>
-              <w:numPr>
-                <w:ilvl w:val="0"/>
-                <w:numId w:val="2"/>
-              </w:numPr>
-              <w:rPr>
-                <w:i w:val="1"/>
-                <w:iCs w:val="1"/>
-              </w:rPr>
-            </w:pPr>
-            <w:r>
-              <w:rPr>
-                <w:i w:val="1"/>
-                <w:iCs w:val="1"/>
-              </w:rPr>
-              <w:t>[</w:t>
-            </w:r>
-            <w:r>
-              <w:rPr>
-                <w:i w:val="1"/>
-                <w:iCs w:val="1"/>
-              </w:rPr>
-              <w:t xml:space="preserve">Continuously update our model according to the changes in </w:t>
-            </w:r>
-            <w:r>
-              <w:rPr>
-                <w:i w:val="1"/>
-                <w:iCs w:val="1"/>
-              </w:rPr>
-              <w:t>HealthDCAT</w:t>
-            </w:r>
-            <w:r>
-              <w:rPr>
-                <w:i w:val="1"/>
-                <w:iCs w:val="1"/>
-              </w:rPr>
-              <w:t xml:space="preserve">-AP </w:t>
-            </w:r>
-            <w:r>
-              <w:rPr>
-                <w:i w:val="1"/>
-                <w:iCs w:val="1"/>
-              </w:rPr>
-              <w:t>draft</w:t>
-            </w:r>
-            <w:r>
-              <w:rPr>
-                <w:i w:val="1"/>
-                <w:iCs w:val="1"/>
-              </w:rPr>
-              <w:t>]</w:t>
-            </w:r>
-            <w:r>
-              <w:rPr>
-                <w:i w:val="1"/>
-                <w:iCs w:val="1"/>
-              </w:rPr>
-              <w:t xml:space="preserve"> - Pros: [</w:t>
-            </w:r>
-            <w:r>
-              <w:rPr>
-                <w:i w:val="1"/>
-                <w:iCs w:val="1"/>
-              </w:rPr>
-              <w:t xml:space="preserve">We stay compliant to </w:t>
-            </w:r>
-            <w:r>
-              <w:rPr>
-                <w:i w:val="1"/>
-                <w:iCs w:val="1"/>
-              </w:rPr>
-              <w:t>HealthDCAT</w:t>
-            </w:r>
-            <w:r>
-              <w:rPr>
-                <w:i w:val="1"/>
-                <w:iCs w:val="1"/>
-              </w:rPr>
-              <w:t>-AP</w:t>
-            </w:r>
-            <w:r>
-              <w:rPr>
-                <w:i w:val="1"/>
-                <w:iCs w:val="1"/>
-              </w:rPr>
-              <w:t>] - Cons: [</w:t>
-            </w:r>
-            <w:r>
-              <w:rPr>
-                <w:i w:val="1"/>
-                <w:iCs w:val="1"/>
-              </w:rPr>
-              <w:t xml:space="preserve">A lot of work, since there is not yet a decision log or proper versioning of </w:t>
-            </w:r>
-            <w:r>
-              <w:rPr>
-                <w:i w:val="1"/>
-                <w:iCs w:val="1"/>
-              </w:rPr>
-              <w:t>HealthDCAT</w:t>
-            </w:r>
-            <w:r>
-              <w:rPr>
-                <w:i w:val="1"/>
-                <w:iCs w:val="1"/>
-              </w:rPr>
-              <w:t xml:space="preserve">-AP. Could also lead to redundant </w:t>
-            </w:r>
-            <w:r>
-              <w:rPr>
-                <w:i w:val="1"/>
-                <w:iCs w:val="1"/>
-              </w:rPr>
-              <w:t>work, since</w:t>
-            </w:r>
-            <w:r>
-              <w:rPr>
-                <w:i w:val="1"/>
-                <w:iCs w:val="1"/>
-              </w:rPr>
-              <w:t xml:space="preserve"> </w:t>
-            </w:r>
-            <w:r>
-              <w:rPr>
-                <w:i w:val="1"/>
-                <w:iCs w:val="1"/>
-              </w:rPr>
-              <w:t>they could add a change and retract it later.</w:t>
-            </w:r>
-            <w:r>
-              <w:rPr>
-                <w:i w:val="1"/>
-                <w:iCs w:val="1"/>
-              </w:rPr>
-              <w:t>]</w:t>
-            </w:r>
-          </w:p>
-          <w:p>
-            <w:pPr>
-              <w:pStyle w:val="ListParagraph"/>
-              <w:ind w:left="720"/>
-              <w:rPr>
-                <w:i w:val="1"/>
-                <w:iCs w:val="1"/>
-                <w:sz w:val="24"/>
-                <w:szCs w:val="24"/>
-              </w:rPr>
-            </w:pPr>
-          </w:p>
-        </w:tc>
-      </w:tr>
-      <w:tr>
-        <w:trPr>
-          <w:trHeight w:val="300"/>
-        </w:trPr>
-        <w:tc>
-          <w:tcPr>
-            <w:tcW w:w="2565" w:type="dxa"/>
-            <w:tcMar/>
-          </w:tcPr>
-          <w:p>
-            <w:pPr>
-              <w:jc w:val="left"/>
-            </w:pPr>
-            <w:r>
-              <w:rPr>
-                <w:rFonts w:ascii="Aptos" w:hAnsi="Aptos" w:eastAsia="Aptos" w:cs="Aptos"/>
-                <w:i w:val="1"/>
-                <w:iCs w:val="1"/>
-                <w:noProof w:val="0"/>
-                <w:sz w:val="24"/>
-                <w:szCs w:val="24"/>
-                <w:lang w:val="en-GB"/>
-              </w:rPr>
-              <w:t>Decision</w:t>
+              <w:t>Context</w:t>
             </w:r>
           </w:p>
         </w:tc>
@@ -4716,13 +4340,17 @@
               <w:spacing w:before="0" w:beforeAutospacing="off" w:after="0" w:afterAutospacing="off" w:line="240" w:lineRule="auto"/>
               <w:ind w:left="0" w:right="0"/>
               <w:jc w:val="left"/>
-            </w:pPr>
-            <w:r>
-              <w:rPr>
-                <w:i w:val="1"/>
-                <w:iCs w:val="1"/>
-              </w:rPr>
-              <w:t xml:space="preserve">We decided to take a snapshot of the </w:t>
+              <w:rPr>
+                <w:i w:val="1"/>
+                <w:iCs w:val="1"/>
+              </w:rPr>
+            </w:pPr>
+            <w:r>
+              <w:rPr>
+                <w:i w:val="1"/>
+                <w:iCs w:val="1"/>
+              </w:rPr>
+              <w:t xml:space="preserve">Since </w:t>
             </w:r>
             <w:r>
               <w:rPr>
@@ -4736,24 +4364,28 @@
                 <w:i w:val="1"/>
                 <w:iCs w:val="1"/>
               </w:rPr>
-              <w:t xml:space="preserve">-AP specification on </w:t>
-            </w:r>
-            <w:r>
-              <w:rPr>
-                <w:rFonts w:ascii="system-ui" w:hAnsi="system-ui" w:eastAsia="system-ui" w:cs="system-ui"/>
-                <w:b w:val="0"/>
-                <w:bCs w:val="0"/>
-                <w:i w:val="0"/>
-                <w:iCs w:val="0"/>
-                <w:caps w:val="0"/>
-                <w:smallCaps w:val="0"/>
-                <w:noProof w:val="0"/>
-                <w:color w:val="1F2328"/>
-                <w:sz w:val="24"/>
-                <w:szCs w:val="24"/>
-                <w:lang w:val="en-GB"/>
-              </w:rPr>
-              <w:t>16-12-2024 and base our model on that. This means having more stability and reducing meaningless work.</w:t>
+              <w:t xml:space="preserve">-AP is still a draft and being updated, we decided to take a </w:t>
+            </w:r>
+            <w:r>
+              <w:rPr>
+                <w:i w:val="1"/>
+                <w:iCs w:val="1"/>
+              </w:rPr>
+              <w:t>snapshot</w:t>
+            </w:r>
+            <w:r>
+              <w:rPr>
+                <w:i w:val="1"/>
+                <w:iCs w:val="1"/>
+              </w:rPr>
+              <w:t xml:space="preserve"> of the version on a specific date and adhere to t</w:t>
+            </w:r>
+            <w:r>
+              <w:rPr>
+                <w:i w:val="1"/>
+                <w:iCs w:val="1"/>
+              </w:rPr>
+              <w:t>hat.</w:t>
             </w:r>
           </w:p>
         </w:tc>
@@ -4781,7 +4413,7 @@
                 <w:szCs w:val="24"/>
                 <w:lang w:val="en-GB"/>
               </w:rPr>
-              <w:t>Consequences</w:t>
+              <w:t>Options Considered</w:t>
             </w:r>
           </w:p>
         </w:tc>
@@ -4792,18 +4424,29 @@
           </w:tcPr>
           <w:p>
             <w:pPr>
-              <w:pStyle w:val="Normal"/>
-              <w:rPr>
-                <w:i w:val="1"/>
-                <w:iCs w:val="1"/>
-              </w:rPr>
-            </w:pPr>
-            <w:r>
-              <w:rPr>
-                <w:i w:val="1"/>
-                <w:iCs w:val="1"/>
-              </w:rPr>
-              <w:t xml:space="preserve">Our schema is lacking the updates made in </w:t>
+              <w:pStyle w:val="ListParagraph"/>
+              <w:numPr>
+                <w:ilvl w:val="0"/>
+                <w:numId w:val="2"/>
+              </w:numPr>
+              <w:rPr>
+                <w:i w:val="1"/>
+                <w:iCs w:val="1"/>
+              </w:rPr>
+            </w:pPr>
+            <w:r>
+              <w:rPr>
+                <w:i w:val="1"/>
+                <w:iCs w:val="1"/>
+              </w:rPr>
+              <w:t>[</w:t>
+            </w:r>
+            <w:r>
+              <w:rPr>
+                <w:i w:val="1"/>
+                <w:iCs w:val="1"/>
+              </w:rPr>
+              <w:t xml:space="preserve">Decide to use the version of </w:t>
             </w:r>
             <w:r>
               <w:rPr>
@@ -4817,30 +4460,250 @@
                 <w:i w:val="1"/>
                 <w:iCs w:val="1"/>
               </w:rPr>
-              <w:t xml:space="preserve">-AP after the decided </w:t>
-            </w:r>
-            <w:commentRangeStart w:id="1290877671"/>
-            <w:r>
-              <w:rPr>
-                <w:i w:val="1"/>
-                <w:iCs w:val="1"/>
-              </w:rPr>
-              <w:t>date</w:t>
-            </w:r>
-            <w:commentRangeEnd w:id="1290877671"/>
-            <w:r>
-              <w:rPr>
-                <w:rStyle w:val="CommentReference"/>
-              </w:rPr>
-              <w:commentReference w:id="1290877671"/>
-            </w:r>
-            <w:r>
-              <w:rPr>
-                <w:i w:val="1"/>
-                <w:iCs w:val="1"/>
-              </w:rPr>
-              <w:t>.</w:t>
-            </w:r>
+              <w:t>-AP of a specific date</w:t>
+            </w:r>
+            <w:r>
+              <w:rPr>
+                <w:i w:val="1"/>
+                <w:iCs w:val="1"/>
+              </w:rPr>
+              <w:t>] - Pros: [</w:t>
+            </w:r>
+            <w:r>
+              <w:rPr>
+                <w:i w:val="1"/>
+                <w:iCs w:val="1"/>
+              </w:rPr>
+              <w:t xml:space="preserve">We </w:t>
+            </w:r>
+            <w:r>
+              <w:rPr>
+                <w:i w:val="1"/>
+                <w:iCs w:val="1"/>
+              </w:rPr>
+              <w:t>don’t</w:t>
+            </w:r>
+            <w:r>
+              <w:rPr>
+                <w:i w:val="1"/>
+                <w:iCs w:val="1"/>
+              </w:rPr>
+              <w:t xml:space="preserve"> need to chase after every change made in the </w:t>
+            </w:r>
+            <w:r>
+              <w:rPr>
+                <w:i w:val="1"/>
+                <w:iCs w:val="1"/>
+              </w:rPr>
+              <w:t>HealthDCAT</w:t>
+            </w:r>
+            <w:r>
+              <w:rPr>
+                <w:i w:val="1"/>
+                <w:iCs w:val="1"/>
+              </w:rPr>
+              <w:t>-AP documentation</w:t>
+            </w:r>
+            <w:r>
+              <w:rPr>
+                <w:i w:val="1"/>
+                <w:iCs w:val="1"/>
+              </w:rPr>
+              <w:t>] - Cons: [</w:t>
+            </w:r>
+            <w:r>
+              <w:rPr>
+                <w:i w:val="1"/>
+                <w:iCs w:val="1"/>
+              </w:rPr>
+              <w:t xml:space="preserve">Our model is not up to date and </w:t>
+            </w:r>
+            <w:r>
+              <w:rPr>
+                <w:i w:val="1"/>
+                <w:iCs w:val="1"/>
+              </w:rPr>
+              <w:t>possibly not</w:t>
+            </w:r>
+            <w:r>
+              <w:rPr>
+                <w:i w:val="1"/>
+                <w:iCs w:val="1"/>
+              </w:rPr>
+              <w:t xml:space="preserve"> compliant to the latest version of </w:t>
+            </w:r>
+            <w:r>
+              <w:rPr>
+                <w:i w:val="1"/>
+                <w:iCs w:val="1"/>
+              </w:rPr>
+              <w:t>HealthDCAT</w:t>
+            </w:r>
+            <w:r>
+              <w:rPr>
+                <w:i w:val="1"/>
+                <w:iCs w:val="1"/>
+              </w:rPr>
+              <w:t>-AP.</w:t>
+            </w:r>
+            <w:r>
+              <w:rPr>
+                <w:i w:val="1"/>
+                <w:iCs w:val="1"/>
+              </w:rPr>
+              <w:t>]</w:t>
+            </w:r>
+          </w:p>
+          <w:p>
+            <w:pPr>
+              <w:pStyle w:val="ListParagraph"/>
+              <w:numPr>
+                <w:ilvl w:val="0"/>
+                <w:numId w:val="2"/>
+              </w:numPr>
+              <w:rPr>
+                <w:i w:val="1"/>
+                <w:iCs w:val="1"/>
+              </w:rPr>
+            </w:pPr>
+            <w:r>
+              <w:rPr>
+                <w:i w:val="1"/>
+                <w:iCs w:val="1"/>
+              </w:rPr>
+              <w:t>[</w:t>
+            </w:r>
+            <w:r>
+              <w:rPr>
+                <w:i w:val="1"/>
+                <w:iCs w:val="1"/>
+              </w:rPr>
+              <w:t xml:space="preserve">Continuously update our model according to the changes in </w:t>
+            </w:r>
+            <w:r>
+              <w:rPr>
+                <w:i w:val="1"/>
+                <w:iCs w:val="1"/>
+              </w:rPr>
+              <w:t>HealthDCAT</w:t>
+            </w:r>
+            <w:r>
+              <w:rPr>
+                <w:i w:val="1"/>
+                <w:iCs w:val="1"/>
+              </w:rPr>
+              <w:t xml:space="preserve">-AP </w:t>
+            </w:r>
+            <w:r>
+              <w:rPr>
+                <w:i w:val="1"/>
+                <w:iCs w:val="1"/>
+              </w:rPr>
+              <w:t>draft</w:t>
+            </w:r>
+            <w:r>
+              <w:rPr>
+                <w:i w:val="1"/>
+                <w:iCs w:val="1"/>
+              </w:rPr>
+              <w:t>]</w:t>
+            </w:r>
+            <w:r>
+              <w:rPr>
+                <w:i w:val="1"/>
+                <w:iCs w:val="1"/>
+              </w:rPr>
+              <w:t xml:space="preserve"> - Pros: [</w:t>
+            </w:r>
+            <w:r>
+              <w:rPr>
+                <w:i w:val="1"/>
+                <w:iCs w:val="1"/>
+              </w:rPr>
+              <w:t xml:space="preserve">We stay compliant to </w:t>
+            </w:r>
+            <w:r>
+              <w:rPr>
+                <w:i w:val="1"/>
+                <w:iCs w:val="1"/>
+              </w:rPr>
+              <w:t>HealthDCAT</w:t>
+            </w:r>
+            <w:r>
+              <w:rPr>
+                <w:i w:val="1"/>
+                <w:iCs w:val="1"/>
+              </w:rPr>
+              <w:t>-AP</w:t>
+            </w:r>
+            <w:r>
+              <w:rPr>
+                <w:i w:val="1"/>
+                <w:iCs w:val="1"/>
+              </w:rPr>
+              <w:t>] - Cons: [</w:t>
+            </w:r>
+            <w:r>
+              <w:rPr>
+                <w:i w:val="1"/>
+                <w:iCs w:val="1"/>
+              </w:rPr>
+              <w:t xml:space="preserve">A lot of work, since there is not yet a decision log or proper versioning of </w:t>
+            </w:r>
+            <w:r>
+              <w:rPr>
+                <w:i w:val="1"/>
+                <w:iCs w:val="1"/>
+              </w:rPr>
+              <w:t>HealthDCAT</w:t>
+            </w:r>
+            <w:r>
+              <w:rPr>
+                <w:i w:val="1"/>
+                <w:iCs w:val="1"/>
+              </w:rPr>
+              <w:t xml:space="preserve">-AP. Could also lead to redundant </w:t>
+            </w:r>
+            <w:r>
+              <w:rPr>
+                <w:i w:val="1"/>
+                <w:iCs w:val="1"/>
+              </w:rPr>
+              <w:t>work, since</w:t>
+            </w:r>
+            <w:r>
+              <w:rPr>
+                <w:i w:val="1"/>
+                <w:iCs w:val="1"/>
+              </w:rPr>
+              <w:t xml:space="preserve"> </w:t>
+            </w:r>
+            <w:r>
+              <w:rPr>
+                <w:i w:val="1"/>
+                <w:iCs w:val="1"/>
+              </w:rPr>
+              <w:t>they could add a change and retract it later.</w:t>
+            </w:r>
+            <w:r>
+              <w:rPr>
+                <w:i w:val="1"/>
+                <w:iCs w:val="1"/>
+              </w:rPr>
+              <w:t>]</w:t>
+            </w:r>
+          </w:p>
+          <w:p>
+            <w:pPr>
+              <w:pStyle w:val="ListParagraph"/>
+              <w:ind w:left="720"/>
+              <w:rPr>
+                <w:i w:val="1"/>
+                <w:iCs w:val="1"/>
+                <w:sz w:val="24"/>
+                <w:szCs w:val="24"/>
+              </w:rPr>
+            </w:pPr>
           </w:p>
         </w:tc>
       </w:tr>
@@ -4867,7 +4730,7 @@
                 <w:szCs w:val="24"/>
                 <w:lang w:val="en-GB"/>
               </w:rPr>
-              <w:t>References</w:t>
+              <w:t>Decision</w:t>
             </w:r>
           </w:p>
         </w:tc>
@@ -4885,7 +4748,175 @@
               <w:ind w:left="0" w:right="0"/>
               <w:jc w:val="left"/>
             </w:pPr>
-            <w:hyperlink r:id="Ra3fbb9834b1a4bf0">
+            <w:r>
+              <w:rPr>
+                <w:i w:val="1"/>
+                <w:iCs w:val="1"/>
+              </w:rPr>
+              <w:t xml:space="preserve">We decided to take a snapshot of the </w:t>
+            </w:r>
+            <w:r>
+              <w:rPr>
+                <w:i w:val="1"/>
+                <w:iCs w:val="1"/>
+              </w:rPr>
+              <w:t>HealthDCAT</w:t>
+            </w:r>
+            <w:r>
+              <w:rPr>
+                <w:i w:val="1"/>
+                <w:iCs w:val="1"/>
+              </w:rPr>
+              <w:t xml:space="preserve">-AP specification on </w:t>
+            </w:r>
+            <w:r>
+              <w:rPr>
+                <w:rFonts w:ascii="system-ui" w:hAnsi="system-ui" w:eastAsia="system-ui" w:cs="system-ui"/>
+                <w:b w:val="0"/>
+                <w:bCs w:val="0"/>
+                <w:i w:val="0"/>
+                <w:iCs w:val="0"/>
+                <w:caps w:val="0"/>
+                <w:smallCaps w:val="0"/>
+                <w:noProof w:val="0"/>
+                <w:color w:val="1F2328"/>
+                <w:sz w:val="24"/>
+                <w:szCs w:val="24"/>
+                <w:lang w:val="en-GB"/>
+              </w:rPr>
+              <w:t>16-12-2024 and base our model on that. This means having more stability and reducing meaningless work.</w:t>
+            </w:r>
+          </w:p>
+        </w:tc>
+      </w:tr>
+      <w:tr>
+        <w:trPr>
+          <w:trHeight w:val="300"/>
+        </w:trPr>
+        <w:tc>
+          <w:tcPr>
+            <w:tcW w:w="2565" w:type="dxa"/>
+            <w:tcMar/>
+          </w:tcPr>
+          <w:p>
+            <w:pPr>
+              <w:jc w:val="left"/>
+            </w:pPr>
+            <w:r>
+              <w:rPr>
+                <w:rFonts w:ascii="Aptos" w:hAnsi="Aptos" w:eastAsia="Aptos" w:cs="Aptos"/>
+                <w:i w:val="1"/>
+                <w:iCs w:val="1"/>
+                <w:noProof w:val="0"/>
+                <w:sz w:val="24"/>
+                <w:szCs w:val="24"/>
+                <w:lang w:val="en-GB"/>
+              </w:rPr>
+              <w:t>Consequences</w:t>
+            </w:r>
+          </w:p>
+        </w:tc>
+        <w:tc>
+          <w:tcPr>
+            <w:tcW w:w="6450" w:type="dxa"/>
+            <w:tcMar/>
+          </w:tcPr>
+          <w:p>
+            <w:pPr>
+              <w:pStyle w:val="Normal"/>
+              <w:rPr>
+                <w:i w:val="1"/>
+                <w:iCs w:val="1"/>
+              </w:rPr>
+            </w:pPr>
+            <w:r>
+              <w:rPr>
+                <w:i w:val="1"/>
+                <w:iCs w:val="1"/>
+              </w:rPr>
+              <w:t xml:space="preserve">Our schema is lacking the updates made in </w:t>
+            </w:r>
+            <w:r>
+              <w:rPr>
+                <w:i w:val="1"/>
+                <w:iCs w:val="1"/>
+              </w:rPr>
+              <w:t>HealthDCAT</w:t>
+            </w:r>
+            <w:r>
+              <w:rPr>
+                <w:i w:val="1"/>
+                <w:iCs w:val="1"/>
+              </w:rPr>
+              <w:t xml:space="preserve">-AP after the decided </w:t>
+            </w:r>
+            <w:commentRangeStart w:id="1290877671"/>
+            <w:r>
+              <w:rPr>
+                <w:i w:val="1"/>
+                <w:iCs w:val="1"/>
+              </w:rPr>
+              <w:t>date</w:t>
+            </w:r>
+            <w:commentRangeEnd w:id="1290877671"/>
+            <w:r>
+              <w:rPr>
+                <w:rStyle w:val="CommentReference"/>
+              </w:rPr>
+              <w:commentReference w:id="1290877671"/>
+            </w:r>
+            <w:r>
+              <w:rPr>
+                <w:i w:val="1"/>
+                <w:iCs w:val="1"/>
+              </w:rPr>
+              <w:t>.</w:t>
+            </w:r>
+          </w:p>
+        </w:tc>
+      </w:tr>
+      <w:tr>
+        <w:trPr>
+          <w:trHeight w:val="300"/>
+        </w:trPr>
+        <w:tc>
+          <w:tcPr>
+            <w:tcW w:w="2565" w:type="dxa"/>
+            <w:tcMar/>
+          </w:tcPr>
+          <w:p>
+            <w:pPr>
+              <w:jc w:val="left"/>
+            </w:pPr>
+            <w:r>
+              <w:rPr>
+                <w:rFonts w:ascii="Aptos" w:hAnsi="Aptos" w:eastAsia="Aptos" w:cs="Aptos"/>
+                <w:i w:val="1"/>
+                <w:iCs w:val="1"/>
+                <w:noProof w:val="0"/>
+                <w:sz w:val="24"/>
+                <w:szCs w:val="24"/>
+                <w:lang w:val="en-GB"/>
+              </w:rPr>
+              <w:t>References</w:t>
+            </w:r>
+          </w:p>
+        </w:tc>
+        <w:tc>
+          <w:tcPr>
+            <w:tcW w:w="6450" w:type="dxa"/>
+            <w:tcMar/>
+          </w:tcPr>
+          <w:p>
+            <w:pPr>
+              <w:pStyle w:val="Normal"/>
+              <w:suppressLineNumbers w:val="0"/>
+              <w:bidi w:val="0"/>
+              <w:spacing w:before="0" w:beforeAutospacing="off" w:after="0" w:afterAutospacing="off" w:line="240" w:lineRule="auto"/>
+              <w:ind w:left="0" w:right="0"/>
+              <w:jc w:val="left"/>
+            </w:pPr>
+            <w:hyperlink r:id="R4c7954f0a0354841">
               <w:r>
                 <w:rPr>
                   <w:rStyle w:val="Hyperlink"/>
@@ -4917,7 +4948,7 @@
                 <w:iCs w:val="1"/>
               </w:rPr>
             </w:pPr>
-            <w:hyperlink r:id="R17534bcc5f964088">
+            <w:hyperlink r:id="Ra5333c3f3a214428">
               <w:r>
                 <w:rPr>
                   <w:rStyle w:val="Hyperlink"/>
@@ -4957,200 +4988,150 @@
           </w:tcPr>
           <w:p>
             <w:pPr>
-              <w:jc w:val="left"/>
-            </w:pPr>
-            <w:r>
-              <w:rPr>
-                <w:rFonts w:ascii="Aptos" w:hAnsi="Aptos" w:eastAsia="Aptos" w:cs="Aptos"/>
-                <w:i w:val="1"/>
-                <w:iCs w:val="1"/>
-                <w:noProof w:val="0"/>
-                <w:sz w:val="24"/>
-                <w:szCs w:val="24"/>
-                <w:lang w:val="en-GB"/>
-              </w:rPr>
-              <w:t>Decision</w:t>
-            </w:r>
-          </w:p>
-        </w:tc>
-        <w:tc>
-          <w:tcPr>
-            <w:tcW w:w="6450" w:type="dxa"/>
-            <w:tcMar/>
-          </w:tcPr>
-          <w:p>
-            <w:pPr>
-              <w:rPr>
-                <w:rFonts w:ascii="system-ui" w:hAnsi="system-ui" w:eastAsia="system-ui" w:cs="system-ui"/>
-                <w:b w:val="0"/>
-                <w:bCs w:val="0"/>
-                <w:i w:val="0"/>
-                <w:iCs w:val="0"/>
-                <w:caps w:val="0"/>
-                <w:smallCaps w:val="0"/>
-                <w:noProof w:val="0"/>
-                <w:color w:val="1F2328"/>
-                <w:sz w:val="24"/>
-                <w:szCs w:val="24"/>
-                <w:lang w:val="en-GB"/>
-              </w:rPr>
-            </w:pPr>
-            <w:r>
-              <w:rPr>
-                <w:rFonts w:ascii="system-ui" w:hAnsi="system-ui" w:eastAsia="system-ui" w:cs="system-ui"/>
-                <w:b w:val="0"/>
-                <w:bCs w:val="0"/>
-                <w:i w:val="0"/>
-                <w:iCs w:val="0"/>
-                <w:caps w:val="0"/>
-                <w:smallCaps w:val="0"/>
-                <w:noProof w:val="0"/>
-                <w:color w:val="1F2328"/>
-                <w:sz w:val="24"/>
-                <w:szCs w:val="24"/>
-                <w:lang w:val="en-GB"/>
-              </w:rPr>
-              <w:t xml:space="preserve">Keep </w:t>
-            </w:r>
-            <w:r>
-              <w:rPr>
-                <w:rFonts w:ascii="system-ui" w:hAnsi="system-ui" w:eastAsia="system-ui" w:cs="system-ui"/>
-                <w:b w:val="0"/>
-                <w:bCs w:val="0"/>
-                <w:i w:val="0"/>
-                <w:iCs w:val="0"/>
-                <w:caps w:val="0"/>
-                <w:smallCaps w:val="0"/>
-                <w:noProof w:val="0"/>
-                <w:color w:val="1F2328"/>
-                <w:sz w:val="24"/>
-                <w:szCs w:val="24"/>
-                <w:lang w:val="en-GB"/>
-              </w:rPr>
-              <w:t>dct:identifier</w:t>
-            </w:r>
-            <w:r>
-              <w:rPr>
-                <w:rFonts w:ascii="system-ui" w:hAnsi="system-ui" w:eastAsia="system-ui" w:cs="system-ui"/>
-                <w:b w:val="0"/>
-                <w:bCs w:val="0"/>
-                <w:i w:val="0"/>
-                <w:iCs w:val="0"/>
-                <w:caps w:val="0"/>
-                <w:smallCaps w:val="0"/>
-                <w:noProof w:val="0"/>
-                <w:color w:val="1F2328"/>
-                <w:sz w:val="24"/>
-                <w:szCs w:val="24"/>
-                <w:lang w:val="en-GB"/>
-              </w:rPr>
-              <w:t xml:space="preserve"> in </w:t>
-            </w:r>
-            <w:r>
-              <w:rPr>
-                <w:rFonts w:ascii="system-ui" w:hAnsi="system-ui" w:eastAsia="system-ui" w:cs="system-ui"/>
-                <w:b w:val="0"/>
-                <w:bCs w:val="0"/>
-                <w:i w:val="0"/>
-                <w:iCs w:val="0"/>
-                <w:caps w:val="0"/>
-                <w:smallCaps w:val="0"/>
-                <w:noProof w:val="0"/>
-                <w:color w:val="1F2328"/>
-                <w:sz w:val="24"/>
-                <w:szCs w:val="24"/>
-                <w:lang w:val="en-GB"/>
-              </w:rPr>
-              <w:t>foaf:Agent</w:t>
-            </w:r>
-            <w:r>
-              <w:rPr>
-                <w:rFonts w:ascii="system-ui" w:hAnsi="system-ui" w:eastAsia="system-ui" w:cs="system-ui"/>
-                <w:b w:val="0"/>
-                <w:bCs w:val="0"/>
-                <w:i w:val="0"/>
-                <w:iCs w:val="0"/>
-                <w:caps w:val="0"/>
-                <w:smallCaps w:val="0"/>
-                <w:noProof w:val="0"/>
-                <w:color w:val="1F2328"/>
-                <w:sz w:val="24"/>
-                <w:szCs w:val="24"/>
-                <w:lang w:val="en-GB"/>
-              </w:rPr>
-              <w:t xml:space="preserve"> a literal</w:t>
-            </w:r>
-            <w:r>
-              <w:rPr>
-                <w:rFonts w:ascii="system-ui" w:hAnsi="system-ui" w:eastAsia="system-ui" w:cs="system-ui"/>
-                <w:b w:val="0"/>
-                <w:bCs w:val="0"/>
-                <w:i w:val="0"/>
-                <w:iCs w:val="0"/>
-                <w:caps w:val="0"/>
-                <w:smallCaps w:val="0"/>
-                <w:noProof w:val="0"/>
-                <w:color w:val="1F2328"/>
-                <w:sz w:val="24"/>
-                <w:szCs w:val="24"/>
-                <w:lang w:val="en-GB"/>
-              </w:rPr>
-              <w:t xml:space="preserve"> and allow identifiers from different systems.</w:t>
-            </w:r>
-          </w:p>
-        </w:tc>
-      </w:tr>
-      <w:tr>
-        <w:trPr>
-          <w:trHeight w:val="300"/>
-        </w:trPr>
-        <w:tc>
-          <w:tcPr>
-            <w:tcW w:w="2565" w:type="dxa"/>
-            <w:tcMar/>
-          </w:tcPr>
-          <w:p>
-            <w:pPr>
-              <w:jc w:val="left"/>
-            </w:pPr>
-            <w:r>
-              <w:rPr>
-                <w:rFonts w:ascii="Aptos" w:hAnsi="Aptos" w:eastAsia="Aptos" w:cs="Aptos"/>
-                <w:i w:val="1"/>
-                <w:iCs w:val="1"/>
-                <w:noProof w:val="0"/>
-                <w:sz w:val="24"/>
-                <w:szCs w:val="24"/>
-                <w:lang w:val="en-GB"/>
-              </w:rPr>
-              <w:t>Date of decision</w:t>
-            </w:r>
-          </w:p>
-        </w:tc>
-        <w:tc>
-          <w:tcPr>
-            <w:tcW w:w="6450" w:type="dxa"/>
-            <w:tcMar/>
-          </w:tcPr>
-          <w:p>
-            <w:pPr>
               <w:pStyle w:val="Normal"/>
               <w:suppressLineNumbers w:val="0"/>
               <w:bidi w:val="0"/>
               <w:spacing w:before="0" w:beforeAutospacing="off" w:after="0" w:afterAutospacing="off" w:line="240" w:lineRule="auto"/>
               <w:ind w:left="0" w:right="0"/>
               <w:jc w:val="left"/>
-              <w:rPr>
-                <w:i w:val="1"/>
-                <w:iCs w:val="1"/>
-              </w:rPr>
-            </w:pPr>
-            <w:r>
-              <w:rPr>
-                <w:i w:val="1"/>
-                <w:iCs w:val="1"/>
-              </w:rPr>
-              <w:t>23-04-2025</w:t>
+            </w:pPr>
+            <w:r>
+              <w:rPr>
+                <w:rFonts w:ascii="Aptos" w:hAnsi="Aptos" w:eastAsia="Aptos" w:cs="Aptos"/>
+                <w:i w:val="1"/>
+                <w:iCs w:val="1"/>
+                <w:noProof w:val="0"/>
+                <w:sz w:val="24"/>
+                <w:szCs w:val="24"/>
+                <w:lang w:val="en-GB"/>
+              </w:rPr>
+              <w:t>Title</w:t>
+            </w:r>
+          </w:p>
+        </w:tc>
+        <w:tc>
+          <w:tcPr>
+            <w:tcW w:w="6450" w:type="dxa"/>
+            <w:tcMar/>
+          </w:tcPr>
+          <w:p>
+            <w:pPr>
+              <w:rPr>
+                <w:rFonts w:ascii="system-ui" w:hAnsi="system-ui" w:eastAsia="system-ui" w:cs="system-ui"/>
+                <w:b w:val="0"/>
+                <w:bCs w:val="0"/>
+                <w:i w:val="0"/>
+                <w:iCs w:val="0"/>
+                <w:caps w:val="0"/>
+                <w:smallCaps w:val="0"/>
+                <w:noProof w:val="0"/>
+                <w:color w:val="1F2328"/>
+                <w:sz w:val="24"/>
+                <w:szCs w:val="24"/>
+                <w:lang w:val="en-GB"/>
+              </w:rPr>
+            </w:pPr>
+            <w:r>
+              <w:rPr>
+                <w:rFonts w:ascii="system-ui" w:hAnsi="system-ui" w:eastAsia="system-ui" w:cs="system-ui"/>
+                <w:b w:val="0"/>
+                <w:bCs w:val="0"/>
+                <w:i w:val="0"/>
+                <w:iCs w:val="0"/>
+                <w:caps w:val="0"/>
+                <w:smallCaps w:val="0"/>
+                <w:noProof w:val="0"/>
+                <w:color w:val="1F2328"/>
+                <w:sz w:val="24"/>
+                <w:szCs w:val="24"/>
+                <w:lang w:val="en-GB"/>
+              </w:rPr>
+              <w:t xml:space="preserve">Keep </w:t>
+            </w:r>
+            <w:r>
+              <w:rPr>
+                <w:rFonts w:ascii="system-ui" w:hAnsi="system-ui" w:eastAsia="system-ui" w:cs="system-ui"/>
+                <w:b w:val="0"/>
+                <w:bCs w:val="0"/>
+                <w:i w:val="0"/>
+                <w:iCs w:val="0"/>
+                <w:caps w:val="0"/>
+                <w:smallCaps w:val="0"/>
+                <w:noProof w:val="0"/>
+                <w:color w:val="1F2328"/>
+                <w:sz w:val="24"/>
+                <w:szCs w:val="24"/>
+                <w:lang w:val="en-GB"/>
+              </w:rPr>
+              <w:t>dct:identifier</w:t>
+            </w:r>
+            <w:r>
+              <w:rPr>
+                <w:rFonts w:ascii="system-ui" w:hAnsi="system-ui" w:eastAsia="system-ui" w:cs="system-ui"/>
+                <w:b w:val="0"/>
+                <w:bCs w:val="0"/>
+                <w:i w:val="0"/>
+                <w:iCs w:val="0"/>
+                <w:caps w:val="0"/>
+                <w:smallCaps w:val="0"/>
+                <w:noProof w:val="0"/>
+                <w:color w:val="1F2328"/>
+                <w:sz w:val="24"/>
+                <w:szCs w:val="24"/>
+                <w:lang w:val="en-GB"/>
+              </w:rPr>
+              <w:t xml:space="preserve"> in </w:t>
+            </w:r>
+            <w:r>
+              <w:rPr>
+                <w:rFonts w:ascii="system-ui" w:hAnsi="system-ui" w:eastAsia="system-ui" w:cs="system-ui"/>
+                <w:b w:val="0"/>
+                <w:bCs w:val="0"/>
+                <w:i w:val="0"/>
+                <w:iCs w:val="0"/>
+                <w:caps w:val="0"/>
+                <w:smallCaps w:val="0"/>
+                <w:noProof w:val="0"/>
+                <w:color w:val="1F2328"/>
+                <w:sz w:val="24"/>
+                <w:szCs w:val="24"/>
+                <w:lang w:val="en-GB"/>
+              </w:rPr>
+              <w:t>foaf:Agent</w:t>
+            </w:r>
+            <w:r>
+              <w:rPr>
+                <w:rFonts w:ascii="system-ui" w:hAnsi="system-ui" w:eastAsia="system-ui" w:cs="system-ui"/>
+                <w:b w:val="0"/>
+                <w:bCs w:val="0"/>
+                <w:i w:val="0"/>
+                <w:iCs w:val="0"/>
+                <w:caps w:val="0"/>
+                <w:smallCaps w:val="0"/>
+                <w:noProof w:val="0"/>
+                <w:color w:val="1F2328"/>
+                <w:sz w:val="24"/>
+                <w:szCs w:val="24"/>
+                <w:lang w:val="en-GB"/>
+              </w:rPr>
+              <w:t xml:space="preserve"> a literal</w:t>
+            </w:r>
+            <w:r>
+              <w:rPr>
+                <w:rFonts w:ascii="system-ui" w:hAnsi="system-ui" w:eastAsia="system-ui" w:cs="system-ui"/>
+                <w:b w:val="0"/>
+                <w:bCs w:val="0"/>
+                <w:i w:val="0"/>
+                <w:iCs w:val="0"/>
+                <w:caps w:val="0"/>
+                <w:smallCaps w:val="0"/>
+                <w:noProof w:val="0"/>
+                <w:color w:val="1F2328"/>
+                <w:sz w:val="24"/>
+                <w:szCs w:val="24"/>
+                <w:lang w:val="en-GB"/>
+              </w:rPr>
+              <w:t xml:space="preserve"> and allow identifiers from different systems.</w:t>
             </w:r>
           </w:p>
         </w:tc>
@@ -5178,7 +5159,7 @@
                 <w:szCs w:val="24"/>
                 <w:lang w:val="en-GB"/>
               </w:rPr>
-              <w:t>Context</w:t>
+              <w:t>Date of decision</w:t>
             </w:r>
           </w:p>
         </w:tc>
@@ -5205,152 +5186,43 @@
                 <w:i w:val="1"/>
                 <w:iCs w:val="1"/>
               </w:rPr>
-              <w:t xml:space="preserve">The </w:t>
-            </w:r>
-            <w:r>
-              <w:rPr>
-                <w:i w:val="1"/>
-                <w:iCs w:val="1"/>
-              </w:rPr>
-              <w:t>foaf:Agent</w:t>
-            </w:r>
-            <w:r>
-              <w:rPr>
-                <w:i w:val="1"/>
-                <w:iCs w:val="1"/>
-              </w:rPr>
-              <w:t xml:space="preserve"> class </w:t>
-            </w:r>
-            <w:r>
-              <w:rPr>
-                <w:i w:val="1"/>
-                <w:iCs w:val="1"/>
-              </w:rPr>
-              <w:t>contains</w:t>
-            </w:r>
-            <w:r>
-              <w:rPr>
-                <w:i w:val="1"/>
-                <w:iCs w:val="1"/>
-              </w:rPr>
-              <w:t xml:space="preserve"> the mandatory property </w:t>
-            </w:r>
-            <w:r>
-              <w:rPr>
-                <w:i w:val="1"/>
-                <w:iCs w:val="1"/>
-              </w:rPr>
-              <w:t>dct:identifier</w:t>
-            </w:r>
-            <w:r>
-              <w:rPr>
-                <w:i w:val="1"/>
-                <w:iCs w:val="1"/>
-              </w:rPr>
-              <w:t xml:space="preserve"> </w:t>
-            </w:r>
-            <w:r>
-              <w:rPr>
-                <w:i w:val="1"/>
-                <w:iCs w:val="1"/>
-              </w:rPr>
-              <w:t xml:space="preserve">to specify an </w:t>
-            </w:r>
-            <w:r>
-              <w:rPr>
-                <w:i w:val="1"/>
-                <w:iCs w:val="1"/>
-              </w:rPr>
-              <w:t>identifier</w:t>
-            </w:r>
-            <w:r>
-              <w:rPr>
-                <w:i w:val="1"/>
-                <w:iCs w:val="1"/>
-              </w:rPr>
-              <w:t xml:space="preserve"> with the Agent (Publisher, </w:t>
-            </w:r>
-            <w:r>
-              <w:rPr>
-                <w:i w:val="1"/>
-                <w:iCs w:val="1"/>
-              </w:rPr>
-              <w:t>Creator,...</w:t>
-            </w:r>
-            <w:r>
-              <w:rPr>
-                <w:i w:val="1"/>
-                <w:iCs w:val="1"/>
-              </w:rPr>
-              <w:t xml:space="preserve">). Since the range is a literal, </w:t>
-            </w:r>
-            <w:r>
-              <w:rPr>
-                <w:i w:val="1"/>
-                <w:iCs w:val="1"/>
-              </w:rPr>
-              <w:t>this is not great for interoperability.</w:t>
-            </w:r>
-            <w:r>
-              <w:rPr>
-                <w:i w:val="1"/>
-                <w:iCs w:val="1"/>
-              </w:rPr>
-              <w:t xml:space="preserve"> </w:t>
-            </w:r>
-            <w:r>
-              <w:rPr>
-                <w:i w:val="1"/>
-                <w:iCs w:val="1"/>
-              </w:rPr>
-              <w:t>To</w:t>
-            </w:r>
-            <w:r>
-              <w:rPr>
-                <w:i w:val="1"/>
-                <w:iCs w:val="1"/>
-              </w:rPr>
-              <w:t xml:space="preserve"> </w:t>
-            </w:r>
-            <w:r>
-              <w:rPr>
-                <w:i w:val="1"/>
-                <w:iCs w:val="1"/>
-              </w:rPr>
-              <w:t>in</w:t>
-            </w:r>
-            <w:r>
-              <w:rPr>
-                <w:i w:val="1"/>
-                <w:iCs w:val="1"/>
-              </w:rPr>
-              <w:t>crease interoperability</w:t>
-            </w:r>
-            <w:r>
-              <w:rPr>
-                <w:i w:val="1"/>
-                <w:iCs w:val="1"/>
-              </w:rPr>
-              <w:t xml:space="preserve">, it was suggested to change the range to an URI, since most identifiers (like ROR, ORCID) are URIs </w:t>
-            </w:r>
-            <w:r>
-              <w:rPr>
-                <w:i w:val="1"/>
-                <w:iCs w:val="1"/>
-              </w:rPr>
-              <w:t>anyways</w:t>
-            </w:r>
-            <w:r>
-              <w:rPr>
-                <w:i w:val="1"/>
-                <w:iCs w:val="1"/>
-              </w:rPr>
-              <w:t>.</w:t>
-            </w:r>
-            <w:r>
-              <w:br/>
-            </w:r>
-          </w:p>
+              <w:t>23-04-2025</w:t>
+            </w:r>
+          </w:p>
+        </w:tc>
+      </w:tr>
+      <w:tr>
+        <w:trPr>
+          <w:trHeight w:val="300"/>
+        </w:trPr>
+        <w:tc>
+          <w:tcPr>
+            <w:tcW w:w="2565" w:type="dxa"/>
+            <w:tcMar/>
+          </w:tcPr>
+          <w:p>
+            <w:pPr>
+              <w:jc w:val="left"/>
+            </w:pPr>
+            <w:r>
+              <w:rPr>
+                <w:rFonts w:ascii="Aptos" w:hAnsi="Aptos" w:eastAsia="Aptos" w:cs="Aptos"/>
+                <w:i w:val="1"/>
+                <w:iCs w:val="1"/>
+                <w:noProof w:val="0"/>
+                <w:sz w:val="24"/>
+                <w:szCs w:val="24"/>
+                <w:lang w:val="en-GB"/>
+              </w:rPr>
+              <w:t>Context</w:t>
+            </w:r>
+          </w:p>
+        </w:tc>
+        <w:tc>
+          <w:tcPr>
+            <w:tcW w:w="6450" w:type="dxa"/>
+            <w:tcMar/>
+          </w:tcPr>
           <w:p>
             <w:pPr>
               <w:pStyle w:val="Normal"/>
@@ -5369,6 +5241,170 @@
                 <w:i w:val="1"/>
                 <w:iCs w:val="1"/>
               </w:rPr>
+              <w:t xml:space="preserve">The </w:t>
+            </w:r>
+            <w:r>
+              <w:rPr>
+                <w:i w:val="1"/>
+                <w:iCs w:val="1"/>
+              </w:rPr>
+              <w:t>foaf:Agent</w:t>
+            </w:r>
+            <w:r>
+              <w:rPr>
+                <w:i w:val="1"/>
+                <w:iCs w:val="1"/>
+              </w:rPr>
+              <w:t xml:space="preserve"> class </w:t>
+            </w:r>
+            <w:r>
+              <w:rPr>
+                <w:i w:val="1"/>
+                <w:iCs w:val="1"/>
+              </w:rPr>
+              <w:t>contains</w:t>
+            </w:r>
+            <w:r>
+              <w:rPr>
+                <w:i w:val="1"/>
+                <w:iCs w:val="1"/>
+              </w:rPr>
+              <w:t xml:space="preserve"> the mandatory property </w:t>
+            </w:r>
+            <w:r>
+              <w:rPr>
+                <w:i w:val="1"/>
+                <w:iCs w:val="1"/>
+              </w:rPr>
+              <w:t>dct:identifier</w:t>
+            </w:r>
+            <w:r>
+              <w:rPr>
+                <w:i w:val="1"/>
+                <w:iCs w:val="1"/>
+              </w:rPr>
+              <w:t xml:space="preserve"> </w:t>
+            </w:r>
+            <w:r>
+              <w:rPr>
+                <w:i w:val="1"/>
+                <w:iCs w:val="1"/>
+              </w:rPr>
+              <w:t xml:space="preserve">to specify an </w:t>
+            </w:r>
+            <w:r>
+              <w:rPr>
+                <w:i w:val="1"/>
+                <w:iCs w:val="1"/>
+              </w:rPr>
+              <w:t>identifier</w:t>
+            </w:r>
+            <w:r>
+              <w:rPr>
+                <w:i w:val="1"/>
+                <w:iCs w:val="1"/>
+              </w:rPr>
+              <w:t xml:space="preserve"> with the Agent (Publisher, </w:t>
+            </w:r>
+            <w:r>
+              <w:rPr>
+                <w:i w:val="1"/>
+                <w:iCs w:val="1"/>
+              </w:rPr>
+              <w:t>Creator,...</w:t>
+            </w:r>
+            <w:r>
+              <w:rPr>
+                <w:i w:val="1"/>
+                <w:iCs w:val="1"/>
+              </w:rPr>
+              <w:t xml:space="preserve">). Since the range is a literal, </w:t>
+            </w:r>
+            <w:r>
+              <w:rPr>
+                <w:i w:val="1"/>
+                <w:iCs w:val="1"/>
+              </w:rPr>
+              <w:t>this is not great for interoperability.</w:t>
+            </w:r>
+            <w:r>
+              <w:rPr>
+                <w:i w:val="1"/>
+                <w:iCs w:val="1"/>
+              </w:rPr>
+              <w:t xml:space="preserve"> </w:t>
+            </w:r>
+            <w:r>
+              <w:rPr>
+                <w:i w:val="1"/>
+                <w:iCs w:val="1"/>
+              </w:rPr>
+              <w:t>To</w:t>
+            </w:r>
+            <w:r>
+              <w:rPr>
+                <w:i w:val="1"/>
+                <w:iCs w:val="1"/>
+              </w:rPr>
+              <w:t xml:space="preserve"> </w:t>
+            </w:r>
+            <w:r>
+              <w:rPr>
+                <w:i w:val="1"/>
+                <w:iCs w:val="1"/>
+              </w:rPr>
+              <w:t>in</w:t>
+            </w:r>
+            <w:r>
+              <w:rPr>
+                <w:i w:val="1"/>
+                <w:iCs w:val="1"/>
+              </w:rPr>
+              <w:t>crease interoperability</w:t>
+            </w:r>
+            <w:r>
+              <w:rPr>
+                <w:i w:val="1"/>
+                <w:iCs w:val="1"/>
+              </w:rPr>
+              <w:t xml:space="preserve">, it was suggested to change the range to an URI, since most identifiers (like ROR, ORCID) are URIs </w:t>
+            </w:r>
+            <w:r>
+              <w:rPr>
+                <w:i w:val="1"/>
+                <w:iCs w:val="1"/>
+              </w:rPr>
+              <w:t>anyways</w:t>
+            </w:r>
+            <w:r>
+              <w:rPr>
+                <w:i w:val="1"/>
+                <w:iCs w:val="1"/>
+              </w:rPr>
+              <w:t>.</w:t>
+            </w:r>
+            <w:r>
+              <w:br/>
+            </w:r>
+          </w:p>
+          <w:p>
+            <w:pPr>
+              <w:pStyle w:val="Normal"/>
+              <w:suppressLineNumbers w:val="0"/>
+              <w:bidi w:val="0"/>
+              <w:spacing w:before="0" w:beforeAutospacing="off" w:after="0" w:afterAutospacing="off" w:line="240" w:lineRule="auto"/>
+              <w:ind w:left="0" w:right="0"/>
+              <w:jc w:val="left"/>
+              <w:rPr>
+                <w:i w:val="1"/>
+                <w:iCs w:val="1"/>
+              </w:rPr>
+            </w:pPr>
+            <w:r>
+              <w:rPr>
+                <w:i w:val="1"/>
+                <w:iCs w:val="1"/>
+              </w:rPr>
               <w:t>In addition, some institutes do not work with the so far proposed identifier system (ORCID), so there was a need to explore other options.</w:t>
             </w:r>
           </w:p>
@@ -5735,7 +5771,7 @@
                 <w:lang w:val="en-GB"/>
               </w:rPr>
             </w:pPr>
-            <w:hyperlink r:id="Rcfc388b2436e45e9">
+            <w:hyperlink r:id="Rc354fbcbd3224b67">
               <w:r>
                 <w:rPr>
                   <w:rStyle w:val="Hyperlink"/>
@@ -5782,7 +5818,7 @@
                 <w:lang w:val="en-GB"/>
               </w:rPr>
             </w:pPr>
-            <w:hyperlink r:id="R11a55208a7a24fac">
+            <w:hyperlink r:id="R67092271ae6d4850">
               <w:r>
                 <w:rPr>
                   <w:rStyle w:val="Hyperlink"/>
@@ -5813,7 +5849,7 @@
                 <w:lang w:val="en-GB"/>
               </w:rPr>
             </w:pPr>
-            <w:hyperlink r:id="R897255b3a06a4796">
+            <w:hyperlink r:id="R6a92ec50416740d3">
               <w:r>
                 <w:rPr>
                   <w:rStyle w:val="Hyperlink"/>
@@ -5860,7 +5896,7 @@
                 <w:lang w:val="en-GB"/>
               </w:rPr>
             </w:pPr>
-            <w:hyperlink r:id="Rebfec0975dc04152">
+            <w:hyperlink r:id="R1f98d534a32d4ee6">
               <w:r>
                 <w:rPr>
                   <w:rStyle w:val="Hyperlink"/>
@@ -5893,7 +5929,7 @@
                 <w:lang w:val="en-GB"/>
               </w:rPr>
             </w:pPr>
-            <w:hyperlink r:id="R32f978c510864fe1">
+            <w:hyperlink r:id="R674fa16e9c244a42">
               <w:r>
                 <w:rPr>
                   <w:rStyle w:val="Hyperlink"/>

</xml_diff>